<commit_message>
Added GUI functionality for template pages
Updates:
- Added Template Menu 
- Added Excel data binding to Template Menu
- Created Template BOIP detail intake page
- Created Template BOIP date intake page
- Linked Template Pages to Update Page
</commit_message>
<xml_diff>
--- a/boip creation tool/Files/Template/Dictionary_Only/BOIP_DEV_3D_R#_v1.docx
+++ b/boip creation tool/Files/Template/Dictionary_Only/BOIP_DEV_3D_R#_v1.docx
@@ -1,6 +1,6 @@
 
 <file path=word/document.xml><?xml version="1.0" encoding="utf-8"?>
-<w:document xmlns:wpc="http://schemas.microsoft.com/office/word/2010/wordprocessingCanvas" xmlns:cx="http://schemas.microsoft.com/office/drawing/2014/chartex" xmlns:cx1="http://schemas.microsoft.com/office/drawing/2015/9/8/chartex" xmlns:cx2="http://schemas.microsoft.com/office/drawing/2015/10/21/chartex" xmlns:cx3="http://schemas.microsoft.com/office/drawing/2016/5/9/chartex" xmlns:cx4="http://schemas.microsoft.com/office/drawing/2016/5/10/chartex" xmlns:cx5="http://schemas.microsoft.com/office/drawing/2016/5/11/chartex" xmlns:cx6="http://schemas.microsoft.com/office/drawing/2016/5/12/chartex" xmlns:cx7="http://schemas.microsoft.com/office/drawing/2016/5/13/chartex" xmlns:cx8="http://schemas.microsoft.com/office/drawing/2016/5/14/chartex" xmlns:mc="http://schemas.openxmlformats.org/markup-compatibility/2006" xmlns:aink="http://schemas.microsoft.com/office/drawing/2016/ink" xmlns:am3d="http://schemas.microsoft.com/office/drawing/2017/model3d" xmlns:o="urn:schemas-microsoft-com:office:office" xmlns:r="http://schemas.openxmlformats.org/officeDocument/2006/relationships" xmlns:m="http://schemas.openxmlformats.org/officeDocument/2006/math" xmlns:v="urn:schemas-microsoft-com:vml" xmlns:wp14="http://schemas.microsoft.com/office/word/2010/wordprocessingDrawing" xmlns:wp="http://schemas.openxmlformats.org/drawingml/2006/wordprocessingDrawing" xmlns:w10="urn:schemas-microsoft-com:office:word" xmlns:w="http://schemas.openxmlformats.org/wordprocessingml/2006/main" xmlns:w14="http://schemas.microsoft.com/office/word/2010/wordml" xmlns:w15="http://schemas.microsoft.com/office/word/2012/wordml" xmlns:w16cex="http://schemas.microsoft.com/office/word/2018/wordml/cex" xmlns:w16cid="http://schemas.microsoft.com/office/word/2016/wordml/cid" xmlns:w16="http://schemas.microsoft.com/office/word/2018/wordml" xmlns:w16sdtdh="http://schemas.microsoft.com/office/word/2020/wordml/sdtdatahash" xmlns:w16se="http://schemas.microsoft.com/office/word/2015/wordml/symex" xmlns:wpg="http://schemas.microsoft.com/office/word/2010/wordprocessingGroup" xmlns:wpi="http://schemas.microsoft.com/office/word/2010/wordprocessingInk" xmlns:wne="http://schemas.microsoft.com/office/word/2006/wordml" xmlns:wps="http://schemas.microsoft.com/office/word/2010/wordprocessingShape" mc:Ignorable="w14 w15 w16se w16cid w16 w16cex w16sdtdh wp14">
+<w:document xmlns:wpc="http://schemas.microsoft.com/office/word/2010/wordprocessingCanvas" xmlns:cx="http://schemas.microsoft.com/office/drawing/2014/chartex" xmlns:cx1="http://schemas.microsoft.com/office/drawing/2015/9/8/chartex" xmlns:cx2="http://schemas.microsoft.com/office/drawing/2015/10/21/chartex" xmlns:cx3="http://schemas.microsoft.com/office/drawing/2016/5/9/chartex" xmlns:cx4="http://schemas.microsoft.com/office/drawing/2016/5/10/chartex" xmlns:cx5="http://schemas.microsoft.com/office/drawing/2016/5/11/chartex" xmlns:cx6="http://schemas.microsoft.com/office/drawing/2016/5/12/chartex" xmlns:cx7="http://schemas.microsoft.com/office/drawing/2016/5/13/chartex" xmlns:cx8="http://schemas.microsoft.com/office/drawing/2016/5/14/chartex" xmlns:mc="http://schemas.openxmlformats.org/markup-compatibility/2006" xmlns:aink="http://schemas.microsoft.com/office/drawing/2016/ink" xmlns:am3d="http://schemas.microsoft.com/office/drawing/2017/model3d" xmlns:o="urn:schemas-microsoft-com:office:office" xmlns:r="http://schemas.openxmlformats.org/officeDocument/2006/relationships" xmlns:m="http://schemas.openxmlformats.org/officeDocument/2006/math" xmlns:v="urn:schemas-microsoft-com:vml" xmlns:wp14="http://schemas.microsoft.com/office/word/2010/wordprocessingDrawing" xmlns:wp="http://schemas.openxmlformats.org/drawingml/2006/wordprocessingDrawing" xmlns:w10="urn:schemas-microsoft-com:office:word" xmlns:w="http://schemas.openxmlformats.org/wordprocessingml/2006/main" xmlns:w14="http://schemas.microsoft.com/office/word/2010/wordml" xmlns:w15="http://schemas.microsoft.com/office/word/2012/wordml" xmlns:w16cex="http://schemas.microsoft.com/office/word/2018/wordml/cex" xmlns:w16cid="http://schemas.microsoft.com/office/word/2016/wordml/cid" xmlns:w16="http://schemas.microsoft.com/office/word/2018/wordml" xmlns:w16se="http://schemas.microsoft.com/office/word/2015/wordml/symex" xmlns:wpg="http://schemas.microsoft.com/office/word/2010/wordprocessingGroup" xmlns:wpi="http://schemas.microsoft.com/office/word/2010/wordprocessingInk" xmlns:wne="http://schemas.microsoft.com/office/word/2006/wordml" xmlns:wps="http://schemas.microsoft.com/office/word/2010/wordprocessingShape" mc:Ignorable="w14 w15 w16se w16cid w16 w16cex wp14">
   <w:body>
     <w:p>
       <w:pPr>
@@ -176,27 +176,54 @@
                 <w:b/>
                 <w:sz w:val="24"/>
                 <w:szCs w:val="24"/>
+                <w:highlight w:val="yellow"/>
+                <w:rPrChange w:id="5" w:author="Wigfall, Trevonte" w:date="2021-07-16T22:31:00Z">
+                  <w:rPr>
+                    <w:rFonts w:ascii="Garamond" w:hAnsi="Garamond"/>
+                    <w:b/>
+                    <w:sz w:val="24"/>
+                    <w:szCs w:val="24"/>
+                  </w:rPr>
+                </w:rPrChange>
               </w:rPr>
               <w:t>SNOW-</w:t>
             </w:r>
-            <w:del w:id="5" w:author="Wigfall, Trevonte" w:date="2021-07-16T22:31:00Z">
+            <w:del w:id="6" w:author="Wigfall, Trevonte" w:date="2021-07-16T22:31:00Z">
               <w:r>
                 <w:rPr>
                   <w:rFonts w:ascii="Garamond" w:hAnsi="Garamond"/>
                   <w:b/>
                   <w:sz w:val="24"/>
                   <w:szCs w:val="24"/>
+                  <w:highlight w:val="yellow"/>
+                  <w:rPrChange w:id="7" w:author="Wigfall, Trevonte" w:date="2021-07-16T22:31:00Z">
+                    <w:rPr>
+                      <w:rFonts w:ascii="Garamond" w:hAnsi="Garamond"/>
+                      <w:b/>
+                      <w:sz w:val="24"/>
+                      <w:szCs w:val="24"/>
+                    </w:rPr>
+                  </w:rPrChange>
                 </w:rPr>
                 <w:delText>39680</w:delText>
               </w:r>
             </w:del>
-            <w:ins w:id="6" w:author="Wigfall, Trevonte" w:date="2021-07-16T22:31:00Z">
+            <w:ins w:id="8" w:author="Wigfall, Trevonte" w:date="2021-07-16T22:31:00Z">
               <w:r>
                 <w:rPr>
                   <w:rFonts w:ascii="Garamond" w:hAnsi="Garamond"/>
                   <w:b/>
                   <w:sz w:val="24"/>
                   <w:szCs w:val="24"/>
+                  <w:highlight w:val="yellow"/>
+                  <w:rPrChange w:id="9" w:author="Wigfall, Trevonte" w:date="2021-07-16T22:31:00Z">
+                    <w:rPr>
+                      <w:rFonts w:ascii="Garamond" w:hAnsi="Garamond"/>
+                      <w:b/>
+                      <w:sz w:val="24"/>
+                      <w:szCs w:val="24"/>
+                    </w:rPr>
+                  </w:rPrChange>
                 </w:rPr>
                 <w:t>TEMP</w:t>
               </w:r>
@@ -209,7 +236,7 @@
             <w:tcBorders>
               <w:right w:val="single" w:sz="4" w:space="0" w:color="auto"/>
             </w:tcBorders>
-            <w:tcPrChange w:id="7" w:author="Wigfall, Trevonte" w:date="2021-07-16T22:31:00Z">
+            <w:tcPrChange w:id="10" w:author="Wigfall, Trevonte" w:date="2021-07-16T22:31:00Z">
               <w:tcPr>
                 <w:tcW w:w="2137" w:type="dxa"/>
                 <w:tcBorders>
@@ -245,24 +272,42 @@
               </w:rPr>
               <w:t xml:space="preserve">XT Release </w:t>
             </w:r>
-            <w:del w:id="8" w:author="Wigfall, Trevonte" w:date="2021-07-16T22:31:00Z">
+            <w:del w:id="11" w:author="Wigfall, Trevonte" w:date="2021-07-16T22:31:00Z">
               <w:r>
                 <w:rPr>
                   <w:rFonts w:ascii="Garamond" w:hAnsi="Garamond"/>
                   <w:b/>
                   <w:sz w:val="24"/>
                   <w:szCs w:val="24"/>
+                  <w:highlight w:val="yellow"/>
+                  <w:rPrChange w:id="12" w:author="Wigfall, Trevonte" w:date="2021-07-16T22:31:00Z">
+                    <w:rPr>
+                      <w:rFonts w:ascii="Garamond" w:hAnsi="Garamond"/>
+                      <w:b/>
+                      <w:sz w:val="24"/>
+                      <w:szCs w:val="24"/>
+                    </w:rPr>
+                  </w:rPrChange>
                 </w:rPr>
                 <w:delText>44.3</w:delText>
               </w:r>
             </w:del>
-            <w:ins w:id="9" w:author="Wigfall, Trevonte" w:date="2021-07-16T22:31:00Z">
+            <w:ins w:id="13" w:author="Wigfall, Trevonte" w:date="2021-07-16T22:31:00Z">
               <w:r>
                 <w:rPr>
                   <w:rFonts w:ascii="Garamond" w:hAnsi="Garamond"/>
                   <w:b/>
                   <w:sz w:val="24"/>
                   <w:szCs w:val="24"/>
+                  <w:highlight w:val="yellow"/>
+                  <w:rPrChange w:id="14" w:author="Wigfall, Trevonte" w:date="2021-07-16T22:31:00Z">
+                    <w:rPr>
+                      <w:rFonts w:ascii="Garamond" w:hAnsi="Garamond"/>
+                      <w:b/>
+                      <w:sz w:val="24"/>
+                      <w:szCs w:val="24"/>
+                    </w:rPr>
+                  </w:rPrChange>
                 </w:rPr>
                 <w:t>R#</w:t>
               </w:r>
@@ -278,7 +323,7 @@
               <w:bottom w:val="nil"/>
               <w:right w:val="single" w:sz="4" w:space="0" w:color="auto"/>
             </w:tcBorders>
-            <w:tcPrChange w:id="10" w:author="Wigfall, Trevonte" w:date="2021-07-16T22:31:00Z">
+            <w:tcPrChange w:id="15" w:author="Wigfall, Trevonte" w:date="2021-07-16T22:31:00Z">
               <w:tcPr>
                 <w:tcW w:w="851" w:type="dxa"/>
                 <w:tcBorders>
@@ -307,7 +352,7 @@
             <w:tcBorders>
               <w:left w:val="single" w:sz="4" w:space="0" w:color="auto"/>
             </w:tcBorders>
-            <w:tcPrChange w:id="11" w:author="Wigfall, Trevonte" w:date="2021-07-16T22:31:00Z">
+            <w:tcPrChange w:id="16" w:author="Wigfall, Trevonte" w:date="2021-07-16T22:31:00Z">
               <w:tcPr>
                 <w:tcW w:w="1296" w:type="dxa"/>
                 <w:tcBorders>
@@ -340,7 +385,7 @@
         <w:tc>
           <w:tcPr>
             <w:tcW w:w="2232" w:type="dxa"/>
-            <w:tcPrChange w:id="12" w:author="Wigfall, Trevonte" w:date="2021-07-16T22:31:00Z">
+            <w:tcPrChange w:id="17" w:author="Wigfall, Trevonte" w:date="2021-07-16T22:31:00Z">
               <w:tcPr>
                 <w:tcW w:w="2232" w:type="dxa"/>
               </w:tcPr>
@@ -355,7 +400,7 @@
                 <w:szCs w:val="24"/>
               </w:rPr>
             </w:pPr>
-            <w:ins w:id="13" w:author="Wigfall, Trevonte" w:date="2021-07-16T22:31:00Z">
+            <w:ins w:id="18" w:author="Wigfall, Trevonte" w:date="2021-07-16T22:31:00Z">
               <w:r>
                 <w:rPr>
                   <w:rFonts w:ascii="Garamond" w:hAnsi="Garamond"/>
@@ -660,22 +705,30 @@
               </w:rPr>
               <w:t xml:space="preserve">se </w:t>
             </w:r>
-            <w:del w:id="14" w:author="Wigfall, Trevonte" w:date="2021-07-16T22:31:00Z">
+            <w:del w:id="19" w:author="Wigfall, Trevonte" w:date="2021-07-16T22:31:00Z">
               <w:r>
+                <w:rPr>
+                  <w:highlight w:val="yellow"/>
+                  <w:rPrChange w:id="20" w:author="Wigfall, Trevonte" w:date="2021-07-16T22:31:00Z">
+                    <w:rPr/>
+                  </w:rPrChange>
+                </w:rPr>
                 <w:fldChar w:fldCharType="begin"/>
               </w:r>
               <w:r>
+                <w:rPr>
+                  <w:highlight w:val="yellow"/>
+                  <w:rPrChange w:id="21" w:author="Wigfall, Trevonte" w:date="2021-07-16T22:31:00Z">
+                    <w:rPr/>
+                  </w:rPrChange>
+                </w:rPr>
                 <w:delInstrText xml:space="preserve"> HYPERLINK "https://jira.corp.agp.ads/browse/SNOW-36560" </w:delInstrText>
               </w:r>
               <w:r>
                 <w:rPr>
-                  <w:rPrChange w:id="15" w:author="Trevonte Wigfall" w:date="2021-12-05T05:28:00Z">
-                    <w:rPr>
-                      <w:rFonts w:ascii="Garamond" w:hAnsi="Garamond"/>
-                      <w:b/>
-                      <w:sz w:val="24"/>
-                      <w:szCs w:val="24"/>
-                    </w:rPr>
+                  <w:highlight w:val="yellow"/>
+                  <w:rPrChange w:id="22" w:author="Wigfall, Trevonte" w:date="2021-07-16T22:31:00Z">
+                    <w:rPr/>
                   </w:rPrChange>
                 </w:rPr>
                 <w:fldChar w:fldCharType="separate"/>
@@ -686,6 +739,15 @@
                   <w:b/>
                   <w:sz w:val="24"/>
                   <w:szCs w:val="24"/>
+                  <w:highlight w:val="yellow"/>
+                  <w:rPrChange w:id="23" w:author="Wigfall, Trevonte" w:date="2021-07-16T22:31:00Z">
+                    <w:rPr>
+                      <w:rFonts w:ascii="Garamond" w:hAnsi="Garamond"/>
+                      <w:b/>
+                      <w:sz w:val="24"/>
+                      <w:szCs w:val="24"/>
+                    </w:rPr>
+                  </w:rPrChange>
                 </w:rPr>
                 <w:delText>SNOW-</w:delText>
               </w:r>
@@ -695,6 +757,15 @@
                   <w:b/>
                   <w:sz w:val="24"/>
                   <w:szCs w:val="24"/>
+                  <w:highlight w:val="yellow"/>
+                  <w:rPrChange w:id="24" w:author="Wigfall, Trevonte" w:date="2021-07-16T22:31:00Z">
+                    <w:rPr>
+                      <w:rFonts w:ascii="Garamond" w:hAnsi="Garamond"/>
+                      <w:b/>
+                      <w:sz w:val="24"/>
+                      <w:szCs w:val="24"/>
+                    </w:rPr>
+                  </w:rPrChange>
                 </w:rPr>
                 <w:fldChar w:fldCharType="end"/>
               </w:r>
@@ -704,15 +775,32 @@
                   <w:b/>
                   <w:sz w:val="24"/>
                   <w:szCs w:val="24"/>
+                  <w:highlight w:val="yellow"/>
+                  <w:rPrChange w:id="25" w:author="Wigfall, Trevonte" w:date="2021-07-16T22:31:00Z">
+                    <w:rPr>
+                      <w:rFonts w:ascii="Garamond" w:hAnsi="Garamond"/>
+                      <w:b/>
+                      <w:sz w:val="24"/>
+                      <w:szCs w:val="24"/>
+                    </w:rPr>
+                  </w:rPrChange>
                 </w:rPr>
                 <w:delText>40945</w:delText>
               </w:r>
             </w:del>
-            <w:ins w:id="16" w:author="Wigfall, Trevonte" w:date="2021-07-16T22:31:00Z">
+            <w:proofErr w:type="spellStart"/>
+            <w:ins w:id="26" w:author="Wigfall, Trevonte" w:date="2021-07-16T22:31:00Z">
               <w:r>
+                <w:rPr>
+                  <w:highlight w:val="yellow"/>
+                  <w:rPrChange w:id="27" w:author="Wigfall, Trevonte" w:date="2021-07-16T22:31:00Z">
+                    <w:rPr/>
+                  </w:rPrChange>
+                </w:rPr>
                 <w:t>Backout_CNR</w:t>
               </w:r>
             </w:ins>
+            <w:proofErr w:type="spellEnd"/>
           </w:p>
           <w:p>
             <w:pPr>
@@ -1201,8 +1289,20 @@
                 <w:sz w:val="22"/>
                 <w:szCs w:val="22"/>
               </w:rPr>
-              <w:t>Env Mgmt</w:t>
-            </w:r>
+              <w:t xml:space="preserve">Env </w:t>
+            </w:r>
+            <w:proofErr w:type="spellStart"/>
+            <w:r>
+              <w:rPr>
+                <w:rFonts w:asciiTheme="minorHAnsi" w:hAnsiTheme="minorHAnsi"/>
+                <w:b/>
+                <w:smallCaps/>
+                <w:sz w:val="22"/>
+                <w:szCs w:val="22"/>
+              </w:rPr>
+              <w:t>Mgmt</w:t>
+            </w:r>
+            <w:proofErr w:type="spellEnd"/>
           </w:p>
         </w:tc>
         <w:tc>
@@ -1394,46 +1494,102 @@
                 <w:szCs w:val="22"/>
               </w:rPr>
             </w:pPr>
-            <w:del w:id="17" w:author="Wigfall, Trevonte" w:date="2021-07-16T22:31:00Z">
+            <w:del w:id="28" w:author="Wigfall, Trevonte" w:date="2021-07-16T22:31:00Z">
               <w:r>
                 <w:rPr>
                   <w:rFonts w:asciiTheme="minorHAnsi" w:hAnsiTheme="minorHAnsi"/>
                   <w:b/>
                   <w:sz w:val="22"/>
                   <w:szCs w:val="22"/>
+                  <w:highlight w:val="yellow"/>
+                  <w:rPrChange w:id="29" w:author="Wigfall, Trevonte" w:date="2021-07-16T22:32:00Z">
+                    <w:rPr>
+                      <w:rFonts w:asciiTheme="minorHAnsi" w:hAnsiTheme="minorHAnsi"/>
+                      <w:b/>
+                      <w:sz w:val="22"/>
+                      <w:szCs w:val="22"/>
+                    </w:rPr>
+                  </w:rPrChange>
                 </w:rPr>
                 <w:delText>11/16/20</w:delText>
               </w:r>
             </w:del>
-            <w:ins w:id="18" w:author="Wigfall, Trevonte" w:date="2021-07-16T22:31:00Z">
+            <w:ins w:id="30" w:author="Wigfall, Trevonte" w:date="2021-07-16T22:31:00Z">
               <w:r>
                 <w:rPr>
                   <w:rFonts w:asciiTheme="minorHAnsi" w:hAnsiTheme="minorHAnsi"/>
                   <w:b/>
                   <w:sz w:val="22"/>
                   <w:szCs w:val="22"/>
+                  <w:highlight w:val="yellow"/>
+                  <w:rPrChange w:id="31" w:author="Wigfall, Trevonte" w:date="2021-07-16T22:32:00Z">
+                    <w:rPr>
+                      <w:rFonts w:asciiTheme="minorHAnsi" w:hAnsiTheme="minorHAnsi"/>
+                      <w:b/>
+                      <w:sz w:val="22"/>
+                      <w:szCs w:val="22"/>
+                    </w:rPr>
+                  </w:rPrChange>
                 </w:rPr>
                 <w:t>MM/</w:t>
               </w:r>
             </w:ins>
-            <w:ins w:id="19" w:author="Wigfall, Trevonte" w:date="2021-07-16T22:32:00Z">
+            <w:ins w:id="32" w:author="Wigfall, Trevonte" w:date="2021-07-16T22:32:00Z">
               <w:r>
                 <w:rPr>
                   <w:rFonts w:asciiTheme="minorHAnsi" w:hAnsiTheme="minorHAnsi"/>
                   <w:b/>
                   <w:sz w:val="22"/>
                   <w:szCs w:val="22"/>
+                  <w:highlight w:val="yellow"/>
+                  <w:rPrChange w:id="33" w:author="Wigfall, Trevonte" w:date="2021-07-16T22:32:00Z">
+                    <w:rPr>
+                      <w:rFonts w:asciiTheme="minorHAnsi" w:hAnsiTheme="minorHAnsi"/>
+                      <w:b/>
+                      <w:sz w:val="22"/>
+                      <w:szCs w:val="22"/>
+                    </w:rPr>
+                  </w:rPrChange>
                 </w:rPr>
-                <w:t>dd/yy</w:t>
+                <w:t>dd/</w:t>
               </w:r>
-            </w:ins>
-            <w:del w:id="20" w:author="Wigfall, Trevonte" w:date="2021-07-16T22:32:00Z">
+              <w:proofErr w:type="spellStart"/>
               <w:r>
                 <w:rPr>
                   <w:rFonts w:asciiTheme="minorHAnsi" w:hAnsiTheme="minorHAnsi"/>
                   <w:b/>
                   <w:sz w:val="22"/>
                   <w:szCs w:val="22"/>
+                  <w:highlight w:val="yellow"/>
+                  <w:rPrChange w:id="34" w:author="Wigfall, Trevonte" w:date="2021-07-16T22:32:00Z">
+                    <w:rPr>
+                      <w:rFonts w:asciiTheme="minorHAnsi" w:hAnsiTheme="minorHAnsi"/>
+                      <w:b/>
+                      <w:sz w:val="22"/>
+                      <w:szCs w:val="22"/>
+                    </w:rPr>
+                  </w:rPrChange>
+                </w:rPr>
+                <w:t>yy</w:t>
+              </w:r>
+            </w:ins>
+            <w:proofErr w:type="spellEnd"/>
+            <w:del w:id="35" w:author="Wigfall, Trevonte" w:date="2021-07-16T22:32:00Z">
+              <w:r>
+                <w:rPr>
+                  <w:rFonts w:asciiTheme="minorHAnsi" w:hAnsiTheme="minorHAnsi"/>
+                  <w:b/>
+                  <w:sz w:val="22"/>
+                  <w:szCs w:val="22"/>
+                  <w:highlight w:val="yellow"/>
+                  <w:rPrChange w:id="36" w:author="Wigfall, Trevonte" w:date="2021-07-16T22:32:00Z">
+                    <w:rPr>
+                      <w:rFonts w:asciiTheme="minorHAnsi" w:hAnsiTheme="minorHAnsi"/>
+                      <w:b/>
+                      <w:sz w:val="22"/>
+                      <w:szCs w:val="22"/>
+                    </w:rPr>
+                  </w:rPrChange>
                 </w:rPr>
                 <w:delText xml:space="preserve"> Start at 11</w:delText>
               </w:r>
@@ -1443,6 +1599,15 @@
                   <w:b/>
                   <w:sz w:val="22"/>
                   <w:szCs w:val="22"/>
+                  <w:highlight w:val="yellow"/>
+                  <w:rPrChange w:id="37" w:author="Wigfall, Trevonte" w:date="2021-07-16T22:32:00Z">
+                    <w:rPr>
+                      <w:rFonts w:asciiTheme="minorHAnsi" w:hAnsiTheme="minorHAnsi"/>
+                      <w:b/>
+                      <w:sz w:val="22"/>
+                      <w:szCs w:val="22"/>
+                    </w:rPr>
+                  </w:rPrChange>
                 </w:rPr>
                 <w:delText>:00</w:delText>
               </w:r>
@@ -1452,6 +1617,15 @@
                   <w:b/>
                   <w:sz w:val="22"/>
                   <w:szCs w:val="22"/>
+                  <w:highlight w:val="yellow"/>
+                  <w:rPrChange w:id="38" w:author="Wigfall, Trevonte" w:date="2021-07-16T22:32:00Z">
+                    <w:rPr>
+                      <w:rFonts w:asciiTheme="minorHAnsi" w:hAnsiTheme="minorHAnsi"/>
+                      <w:b/>
+                      <w:sz w:val="22"/>
+                      <w:szCs w:val="22"/>
+                    </w:rPr>
+                  </w:rPrChange>
                 </w:rPr>
                 <w:delText>am</w:delText>
               </w:r>
@@ -1543,8 +1717,20 @@
                 <w:sz w:val="22"/>
                 <w:szCs w:val="22"/>
               </w:rPr>
-              <w:t>Env Mgmt</w:t>
-            </w:r>
+              <w:t xml:space="preserve">Env </w:t>
+            </w:r>
+            <w:proofErr w:type="spellStart"/>
+            <w:r>
+              <w:rPr>
+                <w:rFonts w:asciiTheme="minorHAnsi" w:hAnsiTheme="minorHAnsi"/>
+                <w:b/>
+                <w:smallCaps/>
+                <w:sz w:val="22"/>
+                <w:szCs w:val="22"/>
+              </w:rPr>
+              <w:t>Mgmt</w:t>
+            </w:r>
+            <w:proofErr w:type="spellEnd"/>
           </w:p>
         </w:tc>
         <w:tc>
@@ -1728,27 +1914,31 @@
             </w:tcBorders>
           </w:tcPr>
           <w:p>
-            <w:ins w:id="21" w:author="Wigfall, Trevonte" w:date="2021-07-16T22:32:00Z">
+            <w:ins w:id="39" w:author="Wigfall, Trevonte" w:date="2021-07-16T22:32:00Z">
               <w:r>
                 <w:rPr>
                   <w:rFonts w:asciiTheme="minorHAnsi" w:hAnsiTheme="minorHAnsi"/>
                   <w:b/>
                   <w:sz w:val="22"/>
                   <w:szCs w:val="22"/>
-                  <w:rPrChange w:id="22" w:author="Trevonte Wigfall" w:date="2021-12-05T05:28:00Z">
-                    <w:rPr>
-                      <w:rFonts w:asciiTheme="minorHAnsi" w:hAnsiTheme="minorHAnsi"/>
-                      <w:b/>
-                      <w:sz w:val="22"/>
-                      <w:szCs w:val="22"/>
-                      <w:highlight w:val="yellow"/>
-                    </w:rPr>
-                  </w:rPrChange>
+                  <w:highlight w:val="yellow"/>
                 </w:rPr>
-                <w:t>MM/dd/yy</w:t>
+                <w:t>MM/dd/</w:t>
+              </w:r>
+              <w:proofErr w:type="spellStart"/>
+              <w:r>
+                <w:rPr>
+                  <w:rFonts w:asciiTheme="minorHAnsi" w:hAnsiTheme="minorHAnsi"/>
+                  <w:b/>
+                  <w:sz w:val="22"/>
+                  <w:szCs w:val="22"/>
+                  <w:highlight w:val="yellow"/>
+                </w:rPr>
+                <w:t>yy</w:t>
               </w:r>
             </w:ins>
-            <w:del w:id="23" w:author="Wigfall, Trevonte" w:date="2021-07-16T22:32:00Z">
+            <w:proofErr w:type="spellEnd"/>
+            <w:del w:id="40" w:author="Wigfall, Trevonte" w:date="2021-07-16T22:32:00Z">
               <w:r>
                 <w:rPr>
                   <w:rFonts w:asciiTheme="minorHAnsi" w:hAnsiTheme="minorHAnsi"/>
@@ -1840,8 +2030,21 @@
                 <w:sz w:val="22"/>
                 <w:szCs w:val="22"/>
               </w:rPr>
-              <w:t>Env Mgmt</w:t>
-            </w:r>
+              <w:t xml:space="preserve">Env </w:t>
+            </w:r>
+            <w:proofErr w:type="spellStart"/>
+            <w:r>
+              <w:rPr>
+                <w:rFonts w:asciiTheme="minorHAnsi" w:hAnsiTheme="minorHAnsi"/>
+                <w:b/>
+                <w:smallCaps/>
+                <w:strike/>
+                <w:sz w:val="22"/>
+                <w:szCs w:val="22"/>
+              </w:rPr>
+              <w:t>Mgmt</w:t>
+            </w:r>
+            <w:proofErr w:type="spellEnd"/>
           </w:p>
         </w:tc>
         <w:tc>
@@ -2015,27 +2218,31 @@
             </w:tcBorders>
           </w:tcPr>
           <w:p>
-            <w:ins w:id="24" w:author="Wigfall, Trevonte" w:date="2021-07-16T22:32:00Z">
+            <w:ins w:id="41" w:author="Wigfall, Trevonte" w:date="2021-07-16T22:32:00Z">
               <w:r>
                 <w:rPr>
                   <w:rFonts w:asciiTheme="minorHAnsi" w:hAnsiTheme="minorHAnsi"/>
                   <w:b/>
                   <w:sz w:val="22"/>
                   <w:szCs w:val="22"/>
-                  <w:rPrChange w:id="25" w:author="Trevonte Wigfall" w:date="2021-12-05T05:28:00Z">
-                    <w:rPr>
-                      <w:rFonts w:asciiTheme="minorHAnsi" w:hAnsiTheme="minorHAnsi"/>
-                      <w:b/>
-                      <w:sz w:val="22"/>
-                      <w:szCs w:val="22"/>
-                      <w:highlight w:val="yellow"/>
-                    </w:rPr>
-                  </w:rPrChange>
+                  <w:highlight w:val="yellow"/>
                 </w:rPr>
-                <w:t>MM/dd/yy</w:t>
+                <w:t>MM/dd/</w:t>
+              </w:r>
+              <w:proofErr w:type="spellStart"/>
+              <w:r>
+                <w:rPr>
+                  <w:rFonts w:asciiTheme="minorHAnsi" w:hAnsiTheme="minorHAnsi"/>
+                  <w:b/>
+                  <w:sz w:val="22"/>
+                  <w:szCs w:val="22"/>
+                  <w:highlight w:val="yellow"/>
+                </w:rPr>
+                <w:t>yy</w:t>
               </w:r>
             </w:ins>
-            <w:del w:id="26" w:author="Wigfall, Trevonte" w:date="2021-07-16T22:32:00Z">
+            <w:proofErr w:type="spellEnd"/>
+            <w:del w:id="42" w:author="Wigfall, Trevonte" w:date="2021-07-16T22:32:00Z">
               <w:r>
                 <w:rPr>
                   <w:rFonts w:asciiTheme="minorHAnsi" w:hAnsiTheme="minorHAnsi"/>
@@ -2127,8 +2334,21 @@
                 <w:sz w:val="22"/>
                 <w:szCs w:val="22"/>
               </w:rPr>
-              <w:t>Env Mgmt</w:t>
-            </w:r>
+              <w:t xml:space="preserve">Env </w:t>
+            </w:r>
+            <w:proofErr w:type="spellStart"/>
+            <w:r>
+              <w:rPr>
+                <w:rFonts w:asciiTheme="minorHAnsi" w:hAnsiTheme="minorHAnsi"/>
+                <w:b/>
+                <w:smallCaps/>
+                <w:strike/>
+                <w:sz w:val="22"/>
+                <w:szCs w:val="22"/>
+              </w:rPr>
+              <w:t>Mgmt</w:t>
+            </w:r>
+            <w:proofErr w:type="spellEnd"/>
           </w:p>
         </w:tc>
         <w:tc>
@@ -2160,7 +2380,31 @@
                 <w:sz w:val="22"/>
                 <w:szCs w:val="22"/>
               </w:rPr>
-              <w:t>TPIC (cxtTpicFac&lt;env&gt;):</w:t>
+              <w:t>TPIC (</w:t>
+            </w:r>
+            <w:proofErr w:type="spellStart"/>
+            <w:r>
+              <w:rPr>
+                <w:rFonts w:asciiTheme="minorHAnsi" w:hAnsiTheme="minorHAnsi"/>
+                <w:b/>
+                <w:smallCaps/>
+                <w:strike/>
+                <w:sz w:val="22"/>
+                <w:szCs w:val="22"/>
+              </w:rPr>
+              <w:t>cxtTpicFac</w:t>
+            </w:r>
+            <w:proofErr w:type="spellEnd"/>
+            <w:r>
+              <w:rPr>
+                <w:rFonts w:asciiTheme="minorHAnsi" w:hAnsiTheme="minorHAnsi"/>
+                <w:b/>
+                <w:smallCaps/>
+                <w:strike/>
+                <w:sz w:val="22"/>
+                <w:szCs w:val="22"/>
+              </w:rPr>
+              <w:t>&lt;env&gt;):</w:t>
             </w:r>
           </w:p>
           <w:p>
@@ -2412,27 +2656,31 @@
             </w:tcBorders>
           </w:tcPr>
           <w:p>
-            <w:ins w:id="27" w:author="Wigfall, Trevonte" w:date="2021-07-16T22:32:00Z">
+            <w:ins w:id="43" w:author="Wigfall, Trevonte" w:date="2021-07-16T22:32:00Z">
               <w:r>
                 <w:rPr>
                   <w:rFonts w:asciiTheme="minorHAnsi" w:hAnsiTheme="minorHAnsi"/>
                   <w:b/>
                   <w:sz w:val="22"/>
                   <w:szCs w:val="22"/>
-                  <w:rPrChange w:id="28" w:author="Trevonte Wigfall" w:date="2021-12-05T05:28:00Z">
-                    <w:rPr>
-                      <w:rFonts w:asciiTheme="minorHAnsi" w:hAnsiTheme="minorHAnsi"/>
-                      <w:b/>
-                      <w:sz w:val="22"/>
-                      <w:szCs w:val="22"/>
-                      <w:highlight w:val="yellow"/>
-                    </w:rPr>
-                  </w:rPrChange>
+                  <w:highlight w:val="yellow"/>
                 </w:rPr>
-                <w:t>MM/dd/yy</w:t>
+                <w:t>MM/dd/</w:t>
+              </w:r>
+              <w:proofErr w:type="spellStart"/>
+              <w:r>
+                <w:rPr>
+                  <w:rFonts w:asciiTheme="minorHAnsi" w:hAnsiTheme="minorHAnsi"/>
+                  <w:b/>
+                  <w:sz w:val="22"/>
+                  <w:szCs w:val="22"/>
+                  <w:highlight w:val="yellow"/>
+                </w:rPr>
+                <w:t>yy</w:t>
               </w:r>
             </w:ins>
-            <w:del w:id="29" w:author="Wigfall, Trevonte" w:date="2021-07-16T22:32:00Z">
+            <w:proofErr w:type="spellEnd"/>
+            <w:del w:id="44" w:author="Wigfall, Trevonte" w:date="2021-07-16T22:32:00Z">
               <w:r>
                 <w:rPr>
                   <w:rFonts w:asciiTheme="minorHAnsi" w:hAnsiTheme="minorHAnsi"/>
@@ -2524,8 +2772,21 @@
                 <w:sz w:val="22"/>
                 <w:szCs w:val="22"/>
               </w:rPr>
-              <w:t>Env Mgmt</w:t>
-            </w:r>
+              <w:t xml:space="preserve">Env </w:t>
+            </w:r>
+            <w:proofErr w:type="spellStart"/>
+            <w:r>
+              <w:rPr>
+                <w:rFonts w:asciiTheme="minorHAnsi" w:hAnsiTheme="minorHAnsi"/>
+                <w:b/>
+                <w:smallCaps/>
+                <w:strike/>
+                <w:sz w:val="22"/>
+                <w:szCs w:val="22"/>
+              </w:rPr>
+              <w:t>Mgmt</w:t>
+            </w:r>
+            <w:proofErr w:type="spellEnd"/>
           </w:p>
         </w:tc>
         <w:tc>
@@ -2557,7 +2818,31 @@
                 <w:sz w:val="22"/>
                 <w:szCs w:val="22"/>
               </w:rPr>
-              <w:t>TPPUI (cxtTppuiFac&lt;env&gt;):</w:t>
+              <w:t>TPPUI (</w:t>
+            </w:r>
+            <w:proofErr w:type="spellStart"/>
+            <w:r>
+              <w:rPr>
+                <w:rFonts w:asciiTheme="minorHAnsi" w:hAnsiTheme="minorHAnsi"/>
+                <w:b/>
+                <w:smallCaps/>
+                <w:strike/>
+                <w:sz w:val="22"/>
+                <w:szCs w:val="22"/>
+              </w:rPr>
+              <w:t>cxtTppuiFac</w:t>
+            </w:r>
+            <w:proofErr w:type="spellEnd"/>
+            <w:r>
+              <w:rPr>
+                <w:rFonts w:asciiTheme="minorHAnsi" w:hAnsiTheme="minorHAnsi"/>
+                <w:b/>
+                <w:smallCaps/>
+                <w:strike/>
+                <w:sz w:val="22"/>
+                <w:szCs w:val="22"/>
+              </w:rPr>
+              <w:t>&lt;env&gt;):</w:t>
             </w:r>
           </w:p>
           <w:p>
@@ -2733,27 +3018,31 @@
             </w:tcBorders>
           </w:tcPr>
           <w:p>
-            <w:ins w:id="30" w:author="Wigfall, Trevonte" w:date="2021-07-16T22:32:00Z">
+            <w:ins w:id="45" w:author="Wigfall, Trevonte" w:date="2021-07-16T22:32:00Z">
               <w:r>
                 <w:rPr>
                   <w:rFonts w:asciiTheme="minorHAnsi" w:hAnsiTheme="minorHAnsi"/>
                   <w:b/>
                   <w:sz w:val="22"/>
                   <w:szCs w:val="22"/>
-                  <w:rPrChange w:id="31" w:author="Trevonte Wigfall" w:date="2021-12-05T05:28:00Z">
-                    <w:rPr>
-                      <w:rFonts w:asciiTheme="minorHAnsi" w:hAnsiTheme="minorHAnsi"/>
-                      <w:b/>
-                      <w:sz w:val="22"/>
-                      <w:szCs w:val="22"/>
-                      <w:highlight w:val="yellow"/>
-                    </w:rPr>
-                  </w:rPrChange>
+                  <w:highlight w:val="yellow"/>
                 </w:rPr>
-                <w:t>MM/dd/yy</w:t>
+                <w:t>MM/dd/</w:t>
+              </w:r>
+              <w:proofErr w:type="spellStart"/>
+              <w:r>
+                <w:rPr>
+                  <w:rFonts w:asciiTheme="minorHAnsi" w:hAnsiTheme="minorHAnsi"/>
+                  <w:b/>
+                  <w:sz w:val="22"/>
+                  <w:szCs w:val="22"/>
+                  <w:highlight w:val="yellow"/>
+                </w:rPr>
+                <w:t>yy</w:t>
               </w:r>
             </w:ins>
-            <w:del w:id="32" w:author="Wigfall, Trevonte" w:date="2021-07-16T22:32:00Z">
+            <w:proofErr w:type="spellEnd"/>
+            <w:del w:id="46" w:author="Wigfall, Trevonte" w:date="2021-07-16T22:32:00Z">
               <w:r>
                 <w:rPr>
                   <w:rFonts w:asciiTheme="minorHAnsi" w:hAnsiTheme="minorHAnsi"/>
@@ -2845,8 +3134,21 @@
                 <w:sz w:val="22"/>
                 <w:szCs w:val="22"/>
               </w:rPr>
-              <w:t>Env Mgmt</w:t>
-            </w:r>
+              <w:t xml:space="preserve">Env </w:t>
+            </w:r>
+            <w:proofErr w:type="spellStart"/>
+            <w:r>
+              <w:rPr>
+                <w:rFonts w:asciiTheme="minorHAnsi" w:hAnsiTheme="minorHAnsi"/>
+                <w:b/>
+                <w:smallCaps/>
+                <w:strike/>
+                <w:sz w:val="22"/>
+                <w:szCs w:val="22"/>
+              </w:rPr>
+              <w:t>Mgmt</w:t>
+            </w:r>
+            <w:proofErr w:type="spellEnd"/>
           </w:p>
         </w:tc>
         <w:tc>
@@ -2878,7 +3180,31 @@
                 <w:sz w:val="22"/>
                 <w:szCs w:val="22"/>
               </w:rPr>
-              <w:t>UIAPP (cxtUIAPPFac&lt;env&gt;):</w:t>
+              <w:t>UIAPP (</w:t>
+            </w:r>
+            <w:proofErr w:type="spellStart"/>
+            <w:r>
+              <w:rPr>
+                <w:rFonts w:asciiTheme="minorHAnsi" w:hAnsiTheme="minorHAnsi"/>
+                <w:b/>
+                <w:smallCaps/>
+                <w:strike/>
+                <w:sz w:val="22"/>
+                <w:szCs w:val="22"/>
+              </w:rPr>
+              <w:t>cxtUIAPPFac</w:t>
+            </w:r>
+            <w:proofErr w:type="spellEnd"/>
+            <w:r>
+              <w:rPr>
+                <w:rFonts w:asciiTheme="minorHAnsi" w:hAnsiTheme="minorHAnsi"/>
+                <w:b/>
+                <w:smallCaps/>
+                <w:strike/>
+                <w:sz w:val="22"/>
+                <w:szCs w:val="22"/>
+              </w:rPr>
+              <w:t>&lt;env&gt;):</w:t>
             </w:r>
           </w:p>
           <w:p>
@@ -3172,27 +3498,31 @@
             </w:tcBorders>
           </w:tcPr>
           <w:p>
-            <w:ins w:id="33" w:author="Wigfall, Trevonte" w:date="2021-07-16T22:32:00Z">
+            <w:ins w:id="47" w:author="Wigfall, Trevonte" w:date="2021-07-16T22:32:00Z">
               <w:r>
                 <w:rPr>
                   <w:rFonts w:asciiTheme="minorHAnsi" w:hAnsiTheme="minorHAnsi"/>
                   <w:b/>
                   <w:sz w:val="22"/>
                   <w:szCs w:val="22"/>
-                  <w:rPrChange w:id="34" w:author="Trevonte Wigfall" w:date="2021-12-05T05:28:00Z">
-                    <w:rPr>
-                      <w:rFonts w:asciiTheme="minorHAnsi" w:hAnsiTheme="minorHAnsi"/>
-                      <w:b/>
-                      <w:sz w:val="22"/>
-                      <w:szCs w:val="22"/>
-                      <w:highlight w:val="yellow"/>
-                    </w:rPr>
-                  </w:rPrChange>
+                  <w:highlight w:val="yellow"/>
                 </w:rPr>
-                <w:t>MM/dd/yy</w:t>
+                <w:t>MM/dd/</w:t>
+              </w:r>
+              <w:proofErr w:type="spellStart"/>
+              <w:r>
+                <w:rPr>
+                  <w:rFonts w:asciiTheme="minorHAnsi" w:hAnsiTheme="minorHAnsi"/>
+                  <w:b/>
+                  <w:sz w:val="22"/>
+                  <w:szCs w:val="22"/>
+                  <w:highlight w:val="yellow"/>
+                </w:rPr>
+                <w:t>yy</w:t>
               </w:r>
             </w:ins>
-            <w:del w:id="35" w:author="Wigfall, Trevonte" w:date="2021-07-16T22:32:00Z">
+            <w:proofErr w:type="spellEnd"/>
+            <w:del w:id="48" w:author="Wigfall, Trevonte" w:date="2021-07-16T22:32:00Z">
               <w:r>
                 <w:rPr>
                   <w:rFonts w:asciiTheme="minorHAnsi" w:hAnsiTheme="minorHAnsi"/>
@@ -3284,8 +3614,21 @@
                 <w:sz w:val="22"/>
                 <w:szCs w:val="22"/>
               </w:rPr>
-              <w:t>Env Mgmt</w:t>
-            </w:r>
+              <w:t xml:space="preserve">Env </w:t>
+            </w:r>
+            <w:proofErr w:type="spellStart"/>
+            <w:r>
+              <w:rPr>
+                <w:rFonts w:asciiTheme="minorHAnsi" w:hAnsiTheme="minorHAnsi"/>
+                <w:b/>
+                <w:smallCaps/>
+                <w:strike/>
+                <w:sz w:val="22"/>
+                <w:szCs w:val="22"/>
+              </w:rPr>
+              <w:t>Mgmt</w:t>
+            </w:r>
+            <w:proofErr w:type="spellEnd"/>
           </w:p>
         </w:tc>
         <w:tc>
@@ -3492,27 +3835,31 @@
             </w:tcBorders>
           </w:tcPr>
           <w:p>
-            <w:ins w:id="36" w:author="Wigfall, Trevonte" w:date="2021-07-16T22:32:00Z">
+            <w:ins w:id="49" w:author="Wigfall, Trevonte" w:date="2021-07-16T22:32:00Z">
               <w:r>
                 <w:rPr>
                   <w:rFonts w:asciiTheme="minorHAnsi" w:hAnsiTheme="minorHAnsi"/>
                   <w:b/>
                   <w:sz w:val="22"/>
                   <w:szCs w:val="22"/>
-                  <w:rPrChange w:id="37" w:author="Trevonte Wigfall" w:date="2021-12-05T05:28:00Z">
-                    <w:rPr>
-                      <w:rFonts w:asciiTheme="minorHAnsi" w:hAnsiTheme="minorHAnsi"/>
-                      <w:b/>
-                      <w:sz w:val="22"/>
-                      <w:szCs w:val="22"/>
-                      <w:highlight w:val="yellow"/>
-                    </w:rPr>
-                  </w:rPrChange>
+                  <w:highlight w:val="yellow"/>
                 </w:rPr>
-                <w:t>MM/dd/yy</w:t>
+                <w:t>MM/dd/</w:t>
+              </w:r>
+              <w:proofErr w:type="spellStart"/>
+              <w:r>
+                <w:rPr>
+                  <w:rFonts w:asciiTheme="minorHAnsi" w:hAnsiTheme="minorHAnsi"/>
+                  <w:b/>
+                  <w:sz w:val="22"/>
+                  <w:szCs w:val="22"/>
+                  <w:highlight w:val="yellow"/>
+                </w:rPr>
+                <w:t>yy</w:t>
               </w:r>
             </w:ins>
-            <w:del w:id="38" w:author="Wigfall, Trevonte" w:date="2021-07-16T22:32:00Z">
+            <w:proofErr w:type="spellEnd"/>
+            <w:del w:id="50" w:author="Wigfall, Trevonte" w:date="2021-07-16T22:32:00Z">
               <w:r>
                 <w:rPr>
                   <w:rFonts w:asciiTheme="minorHAnsi" w:hAnsiTheme="minorHAnsi"/>
@@ -3591,8 +3938,20 @@
                 <w:sz w:val="22"/>
                 <w:szCs w:val="22"/>
               </w:rPr>
-              <w:t>Env Mgmt</w:t>
-            </w:r>
+              <w:t xml:space="preserve">Env </w:t>
+            </w:r>
+            <w:proofErr w:type="spellStart"/>
+            <w:r>
+              <w:rPr>
+                <w:rFonts w:asciiTheme="minorHAnsi" w:hAnsiTheme="minorHAnsi"/>
+                <w:b/>
+                <w:smallCaps/>
+                <w:sz w:val="22"/>
+                <w:szCs w:val="22"/>
+              </w:rPr>
+              <w:t>Mgmt</w:t>
+            </w:r>
+            <w:proofErr w:type="spellEnd"/>
           </w:p>
         </w:tc>
         <w:tc>
@@ -3614,15 +3973,27 @@
                 <w:szCs w:val="22"/>
               </w:rPr>
             </w:pPr>
-            <w:r>
-              <w:rPr>
-                <w:rFonts w:asciiTheme="minorHAnsi" w:hAnsiTheme="minorHAnsi"/>
-                <w:b/>
-                <w:smallCaps/>
-                <w:sz w:val="22"/>
-                <w:szCs w:val="22"/>
-              </w:rPr>
-              <w:t>UIApp and TPIC ONLY</w:t>
+            <w:proofErr w:type="spellStart"/>
+            <w:r>
+              <w:rPr>
+                <w:rFonts w:asciiTheme="minorHAnsi" w:hAnsiTheme="minorHAnsi"/>
+                <w:b/>
+                <w:smallCaps/>
+                <w:sz w:val="22"/>
+                <w:szCs w:val="22"/>
+              </w:rPr>
+              <w:t>UIApp</w:t>
+            </w:r>
+            <w:proofErr w:type="spellEnd"/>
+            <w:r>
+              <w:rPr>
+                <w:rFonts w:asciiTheme="minorHAnsi" w:hAnsiTheme="minorHAnsi"/>
+                <w:b/>
+                <w:smallCaps/>
+                <w:sz w:val="22"/>
+                <w:szCs w:val="22"/>
+              </w:rPr>
+              <w:t xml:space="preserve"> and TPIC ONLY</w:t>
             </w:r>
           </w:p>
           <w:p>
@@ -3778,27 +4149,31 @@
             </w:tcBorders>
           </w:tcPr>
           <w:p>
-            <w:ins w:id="39" w:author="Wigfall, Trevonte" w:date="2021-07-16T22:32:00Z">
+            <w:ins w:id="51" w:author="Wigfall, Trevonte" w:date="2021-07-16T22:32:00Z">
               <w:r>
                 <w:rPr>
                   <w:rFonts w:asciiTheme="minorHAnsi" w:hAnsiTheme="minorHAnsi"/>
                   <w:b/>
                   <w:sz w:val="22"/>
                   <w:szCs w:val="22"/>
-                  <w:rPrChange w:id="40" w:author="Trevonte Wigfall" w:date="2021-12-05T05:28:00Z">
-                    <w:rPr>
-                      <w:rFonts w:asciiTheme="minorHAnsi" w:hAnsiTheme="minorHAnsi"/>
-                      <w:b/>
-                      <w:sz w:val="22"/>
-                      <w:szCs w:val="22"/>
-                      <w:highlight w:val="yellow"/>
-                    </w:rPr>
-                  </w:rPrChange>
+                  <w:highlight w:val="yellow"/>
                 </w:rPr>
-                <w:t>MM/dd/yy</w:t>
+                <w:t>MM/dd/</w:t>
+              </w:r>
+              <w:proofErr w:type="spellStart"/>
+              <w:r>
+                <w:rPr>
+                  <w:rFonts w:asciiTheme="minorHAnsi" w:hAnsiTheme="minorHAnsi"/>
+                  <w:b/>
+                  <w:sz w:val="22"/>
+                  <w:szCs w:val="22"/>
+                  <w:highlight w:val="yellow"/>
+                </w:rPr>
+                <w:t>yy</w:t>
               </w:r>
             </w:ins>
-            <w:del w:id="41" w:author="Wigfall, Trevonte" w:date="2021-07-16T22:32:00Z">
+            <w:proofErr w:type="spellEnd"/>
+            <w:del w:id="52" w:author="Wigfall, Trevonte" w:date="2021-07-16T22:32:00Z">
               <w:r>
                 <w:rPr>
                   <w:rFonts w:asciiTheme="minorHAnsi" w:hAnsiTheme="minorHAnsi"/>
@@ -3886,8 +4261,20 @@
                 <w:sz w:val="22"/>
                 <w:szCs w:val="22"/>
               </w:rPr>
-              <w:t>Env Mgmt</w:t>
-            </w:r>
+              <w:t xml:space="preserve">Env </w:t>
+            </w:r>
+            <w:proofErr w:type="spellStart"/>
+            <w:r>
+              <w:rPr>
+                <w:rFonts w:asciiTheme="minorHAnsi" w:hAnsiTheme="minorHAnsi"/>
+                <w:b/>
+                <w:smallCaps/>
+                <w:sz w:val="22"/>
+                <w:szCs w:val="22"/>
+              </w:rPr>
+              <w:t>Mgmt</w:t>
+            </w:r>
+            <w:proofErr w:type="spellEnd"/>
           </w:p>
         </w:tc>
         <w:tc>
@@ -4050,27 +4437,31 @@
             </w:tcBorders>
           </w:tcPr>
           <w:p>
-            <w:ins w:id="42" w:author="Wigfall, Trevonte" w:date="2021-07-16T22:32:00Z">
+            <w:ins w:id="53" w:author="Wigfall, Trevonte" w:date="2021-07-16T22:32:00Z">
               <w:r>
                 <w:rPr>
                   <w:rFonts w:asciiTheme="minorHAnsi" w:hAnsiTheme="minorHAnsi"/>
                   <w:b/>
                   <w:sz w:val="22"/>
                   <w:szCs w:val="22"/>
-                  <w:rPrChange w:id="43" w:author="Trevonte Wigfall" w:date="2021-12-05T05:28:00Z">
-                    <w:rPr>
-                      <w:rFonts w:asciiTheme="minorHAnsi" w:hAnsiTheme="minorHAnsi"/>
-                      <w:b/>
-                      <w:sz w:val="22"/>
-                      <w:szCs w:val="22"/>
-                      <w:highlight w:val="yellow"/>
-                    </w:rPr>
-                  </w:rPrChange>
+                  <w:highlight w:val="yellow"/>
                 </w:rPr>
-                <w:t>MM/dd/yy</w:t>
+                <w:t>MM/dd/</w:t>
+              </w:r>
+              <w:proofErr w:type="spellStart"/>
+              <w:r>
+                <w:rPr>
+                  <w:rFonts w:asciiTheme="minorHAnsi" w:hAnsiTheme="minorHAnsi"/>
+                  <w:b/>
+                  <w:sz w:val="22"/>
+                  <w:szCs w:val="22"/>
+                  <w:highlight w:val="yellow"/>
+                </w:rPr>
+                <w:t>yy</w:t>
               </w:r>
             </w:ins>
-            <w:del w:id="44" w:author="Wigfall, Trevonte" w:date="2021-07-16T22:32:00Z">
+            <w:proofErr w:type="spellEnd"/>
+            <w:del w:id="54" w:author="Wigfall, Trevonte" w:date="2021-07-16T22:32:00Z">
               <w:r>
                 <w:rPr>
                   <w:rFonts w:asciiTheme="minorHAnsi" w:hAnsiTheme="minorHAnsi"/>
@@ -4158,8 +4549,20 @@
                 <w:sz w:val="22"/>
                 <w:szCs w:val="22"/>
               </w:rPr>
-              <w:t>Env Mgmt</w:t>
-            </w:r>
+              <w:t xml:space="preserve">Env </w:t>
+            </w:r>
+            <w:proofErr w:type="spellStart"/>
+            <w:r>
+              <w:rPr>
+                <w:rFonts w:asciiTheme="minorHAnsi" w:hAnsiTheme="minorHAnsi"/>
+                <w:b/>
+                <w:smallCaps/>
+                <w:sz w:val="22"/>
+                <w:szCs w:val="22"/>
+              </w:rPr>
+              <w:t>Mgmt</w:t>
+            </w:r>
+            <w:proofErr w:type="spellEnd"/>
           </w:p>
         </w:tc>
         <w:tc>
@@ -4189,7 +4592,29 @@
                 <w:sz w:val="22"/>
                 <w:szCs w:val="22"/>
               </w:rPr>
-              <w:t>TPIC and UIApp servers:</w:t>
+              <w:t xml:space="preserve">TPIC and </w:t>
+            </w:r>
+            <w:proofErr w:type="spellStart"/>
+            <w:r>
+              <w:rPr>
+                <w:rFonts w:asciiTheme="minorHAnsi" w:hAnsiTheme="minorHAnsi"/>
+                <w:b/>
+                <w:smallCaps/>
+                <w:sz w:val="22"/>
+                <w:szCs w:val="22"/>
+              </w:rPr>
+              <w:t>UIApp</w:t>
+            </w:r>
+            <w:proofErr w:type="spellEnd"/>
+            <w:r>
+              <w:rPr>
+                <w:rFonts w:asciiTheme="minorHAnsi" w:hAnsiTheme="minorHAnsi"/>
+                <w:b/>
+                <w:smallCaps/>
+                <w:sz w:val="22"/>
+                <w:szCs w:val="22"/>
+              </w:rPr>
+              <w:t xml:space="preserve"> servers:</w:t>
             </w:r>
             <w:r>
               <w:rPr>
@@ -4329,27 +4754,31 @@
             </w:tcBorders>
           </w:tcPr>
           <w:p>
-            <w:ins w:id="45" w:author="Wigfall, Trevonte" w:date="2021-07-16T22:32:00Z">
+            <w:ins w:id="55" w:author="Wigfall, Trevonte" w:date="2021-07-16T22:32:00Z">
               <w:r>
                 <w:rPr>
                   <w:rFonts w:asciiTheme="minorHAnsi" w:hAnsiTheme="minorHAnsi"/>
                   <w:b/>
                   <w:sz w:val="22"/>
                   <w:szCs w:val="22"/>
-                  <w:rPrChange w:id="46" w:author="Trevonte Wigfall" w:date="2021-12-05T05:29:00Z">
-                    <w:rPr>
-                      <w:rFonts w:asciiTheme="minorHAnsi" w:hAnsiTheme="minorHAnsi"/>
-                      <w:b/>
-                      <w:sz w:val="22"/>
-                      <w:szCs w:val="22"/>
-                      <w:highlight w:val="yellow"/>
-                    </w:rPr>
-                  </w:rPrChange>
+                  <w:highlight w:val="yellow"/>
                 </w:rPr>
-                <w:t>MM/dd/yy</w:t>
+                <w:t>MM/dd/</w:t>
+              </w:r>
+              <w:proofErr w:type="spellStart"/>
+              <w:r>
+                <w:rPr>
+                  <w:rFonts w:asciiTheme="minorHAnsi" w:hAnsiTheme="minorHAnsi"/>
+                  <w:b/>
+                  <w:sz w:val="22"/>
+                  <w:szCs w:val="22"/>
+                  <w:highlight w:val="yellow"/>
+                </w:rPr>
+                <w:t>yy</w:t>
               </w:r>
             </w:ins>
-            <w:del w:id="47" w:author="Wigfall, Trevonte" w:date="2021-07-16T22:32:00Z">
+            <w:proofErr w:type="spellEnd"/>
+            <w:del w:id="56" w:author="Wigfall, Trevonte" w:date="2021-07-16T22:32:00Z">
               <w:r>
                 <w:rPr>
                   <w:rFonts w:asciiTheme="minorHAnsi" w:hAnsiTheme="minorHAnsi"/>
@@ -4438,8 +4867,20 @@
                 <w:sz w:val="22"/>
                 <w:szCs w:val="22"/>
               </w:rPr>
-              <w:t>Env Mgmt</w:t>
-            </w:r>
+              <w:t xml:space="preserve">Env </w:t>
+            </w:r>
+            <w:proofErr w:type="spellStart"/>
+            <w:r>
+              <w:rPr>
+                <w:rFonts w:asciiTheme="minorHAnsi" w:hAnsiTheme="minorHAnsi"/>
+                <w:b/>
+                <w:smallCaps/>
+                <w:sz w:val="22"/>
+                <w:szCs w:val="22"/>
+              </w:rPr>
+              <w:t>Mgmt</w:t>
+            </w:r>
+            <w:proofErr w:type="spellEnd"/>
           </w:p>
         </w:tc>
         <w:tc>
@@ -4461,15 +4902,27 @@
                 <w:szCs w:val="22"/>
               </w:rPr>
             </w:pPr>
-            <w:r>
-              <w:rPr>
-                <w:rFonts w:asciiTheme="minorHAnsi" w:hAnsiTheme="minorHAnsi"/>
-                <w:b/>
-                <w:smallCaps/>
-                <w:sz w:val="22"/>
-                <w:szCs w:val="22"/>
-              </w:rPr>
-              <w:t>UIApp and TPIC ONLY</w:t>
+            <w:proofErr w:type="spellStart"/>
+            <w:r>
+              <w:rPr>
+                <w:rFonts w:asciiTheme="minorHAnsi" w:hAnsiTheme="minorHAnsi"/>
+                <w:b/>
+                <w:smallCaps/>
+                <w:sz w:val="22"/>
+                <w:szCs w:val="22"/>
+              </w:rPr>
+              <w:t>UIApp</w:t>
+            </w:r>
+            <w:proofErr w:type="spellEnd"/>
+            <w:r>
+              <w:rPr>
+                <w:rFonts w:asciiTheme="minorHAnsi" w:hAnsiTheme="minorHAnsi"/>
+                <w:b/>
+                <w:smallCaps/>
+                <w:sz w:val="22"/>
+                <w:szCs w:val="22"/>
+              </w:rPr>
+              <w:t xml:space="preserve"> and TPIC ONLY</w:t>
             </w:r>
             <w:r>
               <w:rPr>
@@ -4623,27 +5076,31 @@
             </w:tcBorders>
           </w:tcPr>
           <w:p>
-            <w:ins w:id="48" w:author="Wigfall, Trevonte" w:date="2021-07-16T22:32:00Z">
+            <w:ins w:id="57" w:author="Wigfall, Trevonte" w:date="2021-07-16T22:32:00Z">
               <w:r>
                 <w:rPr>
                   <w:rFonts w:asciiTheme="minorHAnsi" w:hAnsiTheme="minorHAnsi"/>
                   <w:b/>
                   <w:sz w:val="22"/>
                   <w:szCs w:val="22"/>
-                  <w:rPrChange w:id="49" w:author="Trevonte Wigfall" w:date="2021-12-05T05:29:00Z">
-                    <w:rPr>
-                      <w:rFonts w:asciiTheme="minorHAnsi" w:hAnsiTheme="minorHAnsi"/>
-                      <w:b/>
-                      <w:sz w:val="22"/>
-                      <w:szCs w:val="22"/>
-                      <w:highlight w:val="yellow"/>
-                    </w:rPr>
-                  </w:rPrChange>
+                  <w:highlight w:val="yellow"/>
                 </w:rPr>
-                <w:t>MM/dd/yy</w:t>
+                <w:t>MM/dd/</w:t>
+              </w:r>
+              <w:proofErr w:type="spellStart"/>
+              <w:r>
+                <w:rPr>
+                  <w:rFonts w:asciiTheme="minorHAnsi" w:hAnsiTheme="minorHAnsi"/>
+                  <w:b/>
+                  <w:sz w:val="22"/>
+                  <w:szCs w:val="22"/>
+                  <w:highlight w:val="yellow"/>
+                </w:rPr>
+                <w:t>yy</w:t>
               </w:r>
             </w:ins>
-            <w:del w:id="50" w:author="Wigfall, Trevonte" w:date="2021-07-16T22:32:00Z">
+            <w:proofErr w:type="spellEnd"/>
+            <w:del w:id="58" w:author="Wigfall, Trevonte" w:date="2021-07-16T22:32:00Z">
               <w:r>
                 <w:rPr>
                   <w:rFonts w:asciiTheme="minorHAnsi" w:hAnsiTheme="minorHAnsi"/>
@@ -4735,8 +5192,20 @@
                 <w:sz w:val="22"/>
                 <w:szCs w:val="22"/>
               </w:rPr>
-              <w:t>Env Mgmt</w:t>
-            </w:r>
+              <w:t xml:space="preserve">Env </w:t>
+            </w:r>
+            <w:proofErr w:type="spellStart"/>
+            <w:r>
+              <w:rPr>
+                <w:rFonts w:asciiTheme="minorHAnsi" w:hAnsiTheme="minorHAnsi"/>
+                <w:b/>
+                <w:smallCaps/>
+                <w:sz w:val="22"/>
+                <w:szCs w:val="22"/>
+              </w:rPr>
+              <w:t>Mgmt</w:t>
+            </w:r>
+            <w:proofErr w:type="spellEnd"/>
           </w:p>
         </w:tc>
         <w:tc>
@@ -4913,27 +5382,31 @@
             </w:tcBorders>
           </w:tcPr>
           <w:p>
-            <w:ins w:id="51" w:author="Wigfall, Trevonte" w:date="2021-07-16T22:32:00Z">
+            <w:ins w:id="59" w:author="Wigfall, Trevonte" w:date="2021-07-16T22:32:00Z">
               <w:r>
                 <w:rPr>
                   <w:rFonts w:asciiTheme="minorHAnsi" w:hAnsiTheme="minorHAnsi"/>
                   <w:b/>
                   <w:sz w:val="22"/>
                   <w:szCs w:val="22"/>
-                  <w:rPrChange w:id="52" w:author="Trevonte Wigfall" w:date="2021-12-05T05:29:00Z">
-                    <w:rPr>
-                      <w:rFonts w:asciiTheme="minorHAnsi" w:hAnsiTheme="minorHAnsi"/>
-                      <w:b/>
-                      <w:sz w:val="22"/>
-                      <w:szCs w:val="22"/>
-                      <w:highlight w:val="yellow"/>
-                    </w:rPr>
-                  </w:rPrChange>
+                  <w:highlight w:val="yellow"/>
                 </w:rPr>
-                <w:t>MM/dd/yy</w:t>
+                <w:t>MM/dd/</w:t>
+              </w:r>
+              <w:proofErr w:type="spellStart"/>
+              <w:r>
+                <w:rPr>
+                  <w:rFonts w:asciiTheme="minorHAnsi" w:hAnsiTheme="minorHAnsi"/>
+                  <w:b/>
+                  <w:sz w:val="22"/>
+                  <w:szCs w:val="22"/>
+                  <w:highlight w:val="yellow"/>
+                </w:rPr>
+                <w:t>yy</w:t>
               </w:r>
             </w:ins>
-            <w:del w:id="53" w:author="Wigfall, Trevonte" w:date="2021-07-16T22:32:00Z">
+            <w:proofErr w:type="spellEnd"/>
+            <w:del w:id="60" w:author="Wigfall, Trevonte" w:date="2021-07-16T22:32:00Z">
               <w:r>
                 <w:rPr>
                   <w:rFonts w:asciiTheme="minorHAnsi" w:hAnsiTheme="minorHAnsi"/>
@@ -5026,8 +5499,21 @@
                 <w:sz w:val="22"/>
                 <w:szCs w:val="22"/>
               </w:rPr>
-              <w:t>Env Mgmt</w:t>
-            </w:r>
+              <w:t xml:space="preserve">Env </w:t>
+            </w:r>
+            <w:proofErr w:type="spellStart"/>
+            <w:r>
+              <w:rPr>
+                <w:rFonts w:asciiTheme="minorHAnsi" w:hAnsiTheme="minorHAnsi"/>
+                <w:b/>
+                <w:smallCaps/>
+                <w:strike/>
+                <w:sz w:val="22"/>
+                <w:szCs w:val="22"/>
+              </w:rPr>
+              <w:t>Mgmt</w:t>
+            </w:r>
+            <w:proofErr w:type="spellEnd"/>
           </w:p>
         </w:tc>
         <w:tc>
@@ -5059,7 +5545,31 @@
                 <w:sz w:val="22"/>
                 <w:szCs w:val="22"/>
               </w:rPr>
-              <w:t>TPIC (cxtTpicFac&lt;env&gt;):</w:t>
+              <w:t>TPIC (</w:t>
+            </w:r>
+            <w:proofErr w:type="spellStart"/>
+            <w:r>
+              <w:rPr>
+                <w:rFonts w:asciiTheme="minorHAnsi" w:hAnsiTheme="minorHAnsi"/>
+                <w:b/>
+                <w:smallCaps/>
+                <w:strike/>
+                <w:sz w:val="22"/>
+                <w:szCs w:val="22"/>
+              </w:rPr>
+              <w:t>cxtTpicFac</w:t>
+            </w:r>
+            <w:proofErr w:type="spellEnd"/>
+            <w:r>
+              <w:rPr>
+                <w:rFonts w:asciiTheme="minorHAnsi" w:hAnsiTheme="minorHAnsi"/>
+                <w:b/>
+                <w:smallCaps/>
+                <w:strike/>
+                <w:sz w:val="22"/>
+                <w:szCs w:val="22"/>
+              </w:rPr>
+              <w:t>&lt;env&gt;):</w:t>
             </w:r>
           </w:p>
           <w:p>
@@ -5306,27 +5816,31 @@
             </w:tcBorders>
           </w:tcPr>
           <w:p>
-            <w:ins w:id="54" w:author="Wigfall, Trevonte" w:date="2021-07-16T22:32:00Z">
+            <w:ins w:id="61" w:author="Wigfall, Trevonte" w:date="2021-07-16T22:32:00Z">
               <w:r>
                 <w:rPr>
                   <w:rFonts w:asciiTheme="minorHAnsi" w:hAnsiTheme="minorHAnsi"/>
                   <w:b/>
                   <w:sz w:val="22"/>
                   <w:szCs w:val="22"/>
-                  <w:rPrChange w:id="55" w:author="Trevonte Wigfall" w:date="2021-12-05T05:29:00Z">
-                    <w:rPr>
-                      <w:rFonts w:asciiTheme="minorHAnsi" w:hAnsiTheme="minorHAnsi"/>
-                      <w:b/>
-                      <w:sz w:val="22"/>
-                      <w:szCs w:val="22"/>
-                      <w:highlight w:val="yellow"/>
-                    </w:rPr>
-                  </w:rPrChange>
+                  <w:highlight w:val="yellow"/>
                 </w:rPr>
-                <w:t>MM/dd/yy</w:t>
+                <w:t>MM/dd/</w:t>
+              </w:r>
+              <w:proofErr w:type="spellStart"/>
+              <w:r>
+                <w:rPr>
+                  <w:rFonts w:asciiTheme="minorHAnsi" w:hAnsiTheme="minorHAnsi"/>
+                  <w:b/>
+                  <w:sz w:val="22"/>
+                  <w:szCs w:val="22"/>
+                  <w:highlight w:val="yellow"/>
+                </w:rPr>
+                <w:t>yy</w:t>
               </w:r>
             </w:ins>
-            <w:del w:id="56" w:author="Wigfall, Trevonte" w:date="2021-07-16T22:32:00Z">
+            <w:proofErr w:type="spellEnd"/>
+            <w:del w:id="62" w:author="Wigfall, Trevonte" w:date="2021-07-16T22:32:00Z">
               <w:r>
                 <w:rPr>
                   <w:rFonts w:asciiTheme="minorHAnsi" w:hAnsiTheme="minorHAnsi"/>
@@ -5419,8 +5933,21 @@
                 <w:sz w:val="22"/>
                 <w:szCs w:val="22"/>
               </w:rPr>
-              <w:t>Env Mgmt</w:t>
-            </w:r>
+              <w:t xml:space="preserve">Env </w:t>
+            </w:r>
+            <w:proofErr w:type="spellStart"/>
+            <w:r>
+              <w:rPr>
+                <w:rFonts w:asciiTheme="minorHAnsi" w:hAnsiTheme="minorHAnsi"/>
+                <w:b/>
+                <w:smallCaps/>
+                <w:strike/>
+                <w:sz w:val="22"/>
+                <w:szCs w:val="22"/>
+              </w:rPr>
+              <w:t>Mgmt</w:t>
+            </w:r>
+            <w:proofErr w:type="spellEnd"/>
           </w:p>
         </w:tc>
         <w:tc>
@@ -5452,7 +5979,31 @@
                 <w:sz w:val="22"/>
                 <w:szCs w:val="22"/>
               </w:rPr>
-              <w:t>TPPUI (cxtTppuiFac&lt;env&gt;):</w:t>
+              <w:t>TPPUI (</w:t>
+            </w:r>
+            <w:proofErr w:type="spellStart"/>
+            <w:r>
+              <w:rPr>
+                <w:rFonts w:asciiTheme="minorHAnsi" w:hAnsiTheme="minorHAnsi"/>
+                <w:b/>
+                <w:smallCaps/>
+                <w:strike/>
+                <w:sz w:val="22"/>
+                <w:szCs w:val="22"/>
+              </w:rPr>
+              <w:t>cxtTppuiFac</w:t>
+            </w:r>
+            <w:proofErr w:type="spellEnd"/>
+            <w:r>
+              <w:rPr>
+                <w:rFonts w:asciiTheme="minorHAnsi" w:hAnsiTheme="minorHAnsi"/>
+                <w:b/>
+                <w:smallCaps/>
+                <w:strike/>
+                <w:sz w:val="22"/>
+                <w:szCs w:val="22"/>
+              </w:rPr>
+              <w:t>&lt;env&gt;):</w:t>
             </w:r>
           </w:p>
           <w:p>
@@ -5633,27 +6184,31 @@
             </w:tcBorders>
           </w:tcPr>
           <w:p>
-            <w:ins w:id="57" w:author="Wigfall, Trevonte" w:date="2021-07-16T22:32:00Z">
+            <w:ins w:id="63" w:author="Wigfall, Trevonte" w:date="2021-07-16T22:32:00Z">
               <w:r>
                 <w:rPr>
                   <w:rFonts w:asciiTheme="minorHAnsi" w:hAnsiTheme="minorHAnsi"/>
                   <w:b/>
                   <w:sz w:val="22"/>
                   <w:szCs w:val="22"/>
-                  <w:rPrChange w:id="58" w:author="Trevonte Wigfall" w:date="2021-12-05T05:29:00Z">
-                    <w:rPr>
-                      <w:rFonts w:asciiTheme="minorHAnsi" w:hAnsiTheme="minorHAnsi"/>
-                      <w:b/>
-                      <w:sz w:val="22"/>
-                      <w:szCs w:val="22"/>
-                      <w:highlight w:val="yellow"/>
-                    </w:rPr>
-                  </w:rPrChange>
+                  <w:highlight w:val="yellow"/>
                 </w:rPr>
-                <w:t>MM/dd/yy</w:t>
+                <w:t>MM/dd/</w:t>
+              </w:r>
+              <w:proofErr w:type="spellStart"/>
+              <w:r>
+                <w:rPr>
+                  <w:rFonts w:asciiTheme="minorHAnsi" w:hAnsiTheme="minorHAnsi"/>
+                  <w:b/>
+                  <w:sz w:val="22"/>
+                  <w:szCs w:val="22"/>
+                  <w:highlight w:val="yellow"/>
+                </w:rPr>
+                <w:t>yy</w:t>
               </w:r>
             </w:ins>
-            <w:del w:id="59" w:author="Wigfall, Trevonte" w:date="2021-07-16T22:32:00Z">
+            <w:proofErr w:type="spellEnd"/>
+            <w:del w:id="64" w:author="Wigfall, Trevonte" w:date="2021-07-16T22:32:00Z">
               <w:r>
                 <w:rPr>
                   <w:rFonts w:asciiTheme="minorHAnsi" w:hAnsiTheme="minorHAnsi"/>
@@ -5746,8 +6301,21 @@
                 <w:sz w:val="22"/>
                 <w:szCs w:val="22"/>
               </w:rPr>
-              <w:t>Env Mgmt</w:t>
-            </w:r>
+              <w:t xml:space="preserve">Env </w:t>
+            </w:r>
+            <w:proofErr w:type="spellStart"/>
+            <w:r>
+              <w:rPr>
+                <w:rFonts w:asciiTheme="minorHAnsi" w:hAnsiTheme="minorHAnsi"/>
+                <w:b/>
+                <w:smallCaps/>
+                <w:strike/>
+                <w:sz w:val="22"/>
+                <w:szCs w:val="22"/>
+              </w:rPr>
+              <w:t>Mgmt</w:t>
+            </w:r>
+            <w:proofErr w:type="spellEnd"/>
           </w:p>
         </w:tc>
         <w:tc>
@@ -5779,7 +6347,31 @@
                 <w:sz w:val="22"/>
                 <w:szCs w:val="22"/>
               </w:rPr>
-              <w:t>UIAPP (cxtUIAPPFac&lt;env&gt;):</w:t>
+              <w:t>UIAPP (</w:t>
+            </w:r>
+            <w:proofErr w:type="spellStart"/>
+            <w:r>
+              <w:rPr>
+                <w:rFonts w:asciiTheme="minorHAnsi" w:hAnsiTheme="minorHAnsi"/>
+                <w:b/>
+                <w:smallCaps/>
+                <w:strike/>
+                <w:sz w:val="22"/>
+                <w:szCs w:val="22"/>
+              </w:rPr>
+              <w:t>cxtUIAPPFac</w:t>
+            </w:r>
+            <w:proofErr w:type="spellEnd"/>
+            <w:r>
+              <w:rPr>
+                <w:rFonts w:asciiTheme="minorHAnsi" w:hAnsiTheme="minorHAnsi"/>
+                <w:b/>
+                <w:smallCaps/>
+                <w:strike/>
+                <w:sz w:val="22"/>
+                <w:szCs w:val="22"/>
+              </w:rPr>
+              <w:t>&lt;env&gt;):</w:t>
             </w:r>
           </w:p>
           <w:p>
@@ -6076,27 +6668,31 @@
             </w:tcBorders>
           </w:tcPr>
           <w:p>
-            <w:ins w:id="60" w:author="Wigfall, Trevonte" w:date="2021-07-16T22:32:00Z">
+            <w:ins w:id="65" w:author="Wigfall, Trevonte" w:date="2021-07-16T22:32:00Z">
               <w:r>
                 <w:rPr>
                   <w:rFonts w:asciiTheme="minorHAnsi" w:hAnsiTheme="minorHAnsi"/>
                   <w:b/>
                   <w:sz w:val="22"/>
                   <w:szCs w:val="22"/>
-                  <w:rPrChange w:id="61" w:author="Trevonte Wigfall" w:date="2021-12-05T05:29:00Z">
-                    <w:rPr>
-                      <w:rFonts w:asciiTheme="minorHAnsi" w:hAnsiTheme="minorHAnsi"/>
-                      <w:b/>
-                      <w:sz w:val="22"/>
-                      <w:szCs w:val="22"/>
-                      <w:highlight w:val="yellow"/>
-                    </w:rPr>
-                  </w:rPrChange>
+                  <w:highlight w:val="yellow"/>
                 </w:rPr>
-                <w:t>MM/dd/yy</w:t>
+                <w:t>MM/dd/</w:t>
+              </w:r>
+              <w:proofErr w:type="spellStart"/>
+              <w:r>
+                <w:rPr>
+                  <w:rFonts w:asciiTheme="minorHAnsi" w:hAnsiTheme="minorHAnsi"/>
+                  <w:b/>
+                  <w:sz w:val="22"/>
+                  <w:szCs w:val="22"/>
+                  <w:highlight w:val="yellow"/>
+                </w:rPr>
+                <w:t>yy</w:t>
               </w:r>
             </w:ins>
-            <w:del w:id="62" w:author="Wigfall, Trevonte" w:date="2021-07-16T22:32:00Z">
+            <w:proofErr w:type="spellEnd"/>
+            <w:del w:id="66" w:author="Wigfall, Trevonte" w:date="2021-07-16T22:32:00Z">
               <w:r>
                 <w:rPr>
                   <w:rFonts w:asciiTheme="minorHAnsi" w:hAnsiTheme="minorHAnsi"/>
@@ -6189,8 +6785,21 @@
                 <w:sz w:val="22"/>
                 <w:szCs w:val="22"/>
               </w:rPr>
-              <w:t>Env Mgmt</w:t>
-            </w:r>
+              <w:t xml:space="preserve">Env </w:t>
+            </w:r>
+            <w:proofErr w:type="spellStart"/>
+            <w:r>
+              <w:rPr>
+                <w:rFonts w:asciiTheme="minorHAnsi" w:hAnsiTheme="minorHAnsi"/>
+                <w:b/>
+                <w:smallCaps/>
+                <w:strike/>
+                <w:sz w:val="22"/>
+                <w:szCs w:val="22"/>
+              </w:rPr>
+              <w:t>Mgmt</w:t>
+            </w:r>
+            <w:proofErr w:type="spellEnd"/>
           </w:p>
         </w:tc>
         <w:tc>
@@ -6400,300 +7009,30 @@
             </w:tcBorders>
           </w:tcPr>
           <w:p>
-            <w:ins w:id="63" w:author="Wigfall, Trevonte" w:date="2021-07-16T22:32:00Z">
+            <w:ins w:id="67" w:author="Wigfall, Trevonte" w:date="2021-07-16T22:32:00Z">
               <w:r>
                 <w:rPr>
                   <w:rFonts w:asciiTheme="minorHAnsi" w:hAnsiTheme="minorHAnsi"/>
                   <w:b/>
                   <w:sz w:val="22"/>
                   <w:szCs w:val="22"/>
-                  <w:rPrChange w:id="64" w:author="Trevonte Wigfall" w:date="2021-12-05T05:29:00Z">
-                    <w:rPr>
-                      <w:rFonts w:asciiTheme="minorHAnsi" w:hAnsiTheme="minorHAnsi"/>
-                      <w:b/>
-                      <w:sz w:val="22"/>
-                      <w:szCs w:val="22"/>
-                      <w:highlight w:val="yellow"/>
-                    </w:rPr>
-                  </w:rPrChange>
+                  <w:highlight w:val="yellow"/>
                 </w:rPr>
-                <w:t>MM/dd/yy</w:t>
+                <w:t>MM/dd/</w:t>
               </w:r>
-            </w:ins>
-            <w:del w:id="65" w:author="Wigfall, Trevonte" w:date="2021-07-16T22:32:00Z">
+              <w:proofErr w:type="spellStart"/>
               <w:r>
                 <w:rPr>
                   <w:rFonts w:asciiTheme="minorHAnsi" w:hAnsiTheme="minorHAnsi"/>
                   <w:b/>
                   <w:sz w:val="22"/>
                   <w:szCs w:val="22"/>
+                  <w:highlight w:val="yellow"/>
                 </w:rPr>
-                <w:delText>11/16/20</w:delText>
-              </w:r>
-            </w:del>
-          </w:p>
-        </w:tc>
-      </w:tr>
-      <w:tr>
-        <w:trPr>
-          <w:trHeight w:val="557"/>
-        </w:trPr>
-        <w:tc>
-          <w:tcPr>
-            <w:tcW w:w="327" w:type="pct"/>
-            <w:tcBorders>
-              <w:top w:val="single" w:sz="4" w:space="0" w:color="auto"/>
-              <w:bottom w:val="single" w:sz="4" w:space="0" w:color="auto"/>
-            </w:tcBorders>
-          </w:tcPr>
-          <w:p>
-            <w:pPr>
-              <w:pStyle w:val="ListParagraph"/>
-              <w:numPr>
-                <w:ilvl w:val="0"/>
-                <w:numId w:val="44"/>
-              </w:numPr>
-              <w:jc w:val="both"/>
-              <w:rPr>
-                <w:rFonts w:asciiTheme="minorHAnsi" w:hAnsiTheme="minorHAnsi"/>
-                <w:b/>
-                <w:sz w:val="22"/>
-                <w:szCs w:val="22"/>
-              </w:rPr>
-            </w:pPr>
-          </w:p>
-        </w:tc>
-        <w:tc>
-          <w:tcPr>
-            <w:tcW w:w="233" w:type="pct"/>
-            <w:tcBorders>
-              <w:top w:val="single" w:sz="4" w:space="0" w:color="auto"/>
-              <w:bottom w:val="single" w:sz="4" w:space="0" w:color="auto"/>
-            </w:tcBorders>
-          </w:tcPr>
-          <w:p>
-            <w:pPr>
-              <w:rPr>
-                <w:rFonts w:asciiTheme="minorHAnsi" w:hAnsiTheme="minorHAnsi"/>
-                <w:b/>
-                <w:smallCaps/>
-                <w:sz w:val="22"/>
-                <w:szCs w:val="22"/>
-              </w:rPr>
-            </w:pPr>
-          </w:p>
-        </w:tc>
-        <w:tc>
-          <w:tcPr>
-            <w:tcW w:w="299" w:type="pct"/>
-            <w:tcBorders>
-              <w:top w:val="single" w:sz="4" w:space="0" w:color="auto"/>
-              <w:bottom w:val="single" w:sz="4" w:space="0" w:color="auto"/>
-            </w:tcBorders>
-          </w:tcPr>
-          <w:p>
-            <w:r>
-              <w:rPr>
-                <w:rFonts w:asciiTheme="minorHAnsi" w:hAnsiTheme="minorHAnsi"/>
-                <w:b/>
-                <w:smallCaps/>
-                <w:sz w:val="22"/>
-                <w:szCs w:val="22"/>
-              </w:rPr>
-              <w:t>Env Mgmt</w:t>
-            </w:r>
-          </w:p>
-        </w:tc>
-        <w:tc>
-          <w:tcPr>
-            <w:tcW w:w="851" w:type="pct"/>
-            <w:tcBorders>
-              <w:top w:val="single" w:sz="4" w:space="0" w:color="auto"/>
-              <w:bottom w:val="single" w:sz="4" w:space="0" w:color="auto"/>
-            </w:tcBorders>
-            <w:shd w:val="clear" w:color="auto" w:fill="auto"/>
-          </w:tcPr>
-          <w:p>
-            <w:pPr>
-              <w:rPr>
-                <w:rFonts w:asciiTheme="minorHAnsi" w:hAnsiTheme="minorHAnsi"/>
-                <w:b/>
-                <w:smallCaps/>
-                <w:sz w:val="22"/>
-                <w:szCs w:val="22"/>
-              </w:rPr>
-            </w:pPr>
-            <w:r>
-              <w:rPr>
-                <w:rFonts w:asciiTheme="minorHAnsi" w:hAnsiTheme="minorHAnsi"/>
-                <w:b/>
-                <w:smallCaps/>
-                <w:color w:val="FF0000"/>
-                <w:sz w:val="22"/>
-                <w:szCs w:val="22"/>
-              </w:rPr>
-              <w:t xml:space="preserve">UIAPP and TPIC </w:t>
-            </w:r>
-            <w:r>
-              <w:rPr>
-                <w:rFonts w:asciiTheme="minorHAnsi" w:hAnsiTheme="minorHAnsi"/>
-                <w:b/>
-                <w:smallCaps/>
-                <w:sz w:val="22"/>
-                <w:szCs w:val="22"/>
-              </w:rPr>
-              <w:t xml:space="preserve">servers:  </w:t>
-            </w:r>
-            <w:r>
-              <w:rPr>
-                <w:rFonts w:asciiTheme="minorHAnsi" w:hAnsiTheme="minorHAnsi"/>
-                <w:smallCaps/>
-                <w:sz w:val="22"/>
-                <w:szCs w:val="22"/>
-              </w:rPr>
-              <w:t>VA22DwVcxt001</w:t>
-            </w:r>
-          </w:p>
-        </w:tc>
-        <w:tc>
-          <w:tcPr>
-            <w:tcW w:w="263" w:type="pct"/>
-            <w:tcBorders>
-              <w:top w:val="single" w:sz="4" w:space="0" w:color="auto"/>
-              <w:bottom w:val="single" w:sz="4" w:space="0" w:color="auto"/>
-            </w:tcBorders>
-            <w:shd w:val="clear" w:color="auto" w:fill="auto"/>
-          </w:tcPr>
-          <w:p>
-            <w:pPr>
-              <w:rPr>
-                <w:rFonts w:asciiTheme="minorHAnsi" w:hAnsiTheme="minorHAnsi"/>
-                <w:b/>
-                <w:sz w:val="22"/>
-                <w:szCs w:val="22"/>
-              </w:rPr>
-            </w:pPr>
-            <w:r>
-              <w:rPr>
-                <w:rFonts w:asciiTheme="minorHAnsi" w:hAnsiTheme="minorHAnsi"/>
-                <w:b/>
-                <w:sz w:val="22"/>
-                <w:szCs w:val="22"/>
-              </w:rPr>
-              <w:t>n/a</w:t>
-            </w:r>
-          </w:p>
-        </w:tc>
-        <w:tc>
-          <w:tcPr>
-            <w:tcW w:w="329" w:type="pct"/>
-            <w:tcBorders>
-              <w:top w:val="single" w:sz="4" w:space="0" w:color="auto"/>
-              <w:bottom w:val="single" w:sz="4" w:space="0" w:color="auto"/>
-            </w:tcBorders>
-          </w:tcPr>
-          <w:p>
-            <w:pPr>
-              <w:rPr>
-                <w:rFonts w:asciiTheme="minorHAnsi" w:hAnsiTheme="minorHAnsi"/>
-                <w:b/>
-                <w:sz w:val="22"/>
-                <w:szCs w:val="22"/>
-              </w:rPr>
-            </w:pPr>
-            <w:r>
-              <w:rPr>
-                <w:rFonts w:asciiTheme="minorHAnsi" w:hAnsiTheme="minorHAnsi"/>
-                <w:b/>
-                <w:sz w:val="22"/>
-                <w:szCs w:val="22"/>
-              </w:rPr>
-              <w:t>n/a</w:t>
-            </w:r>
-          </w:p>
-        </w:tc>
-        <w:tc>
-          <w:tcPr>
-            <w:tcW w:w="1679" w:type="pct"/>
-            <w:tcBorders>
-              <w:top w:val="single" w:sz="4" w:space="0" w:color="auto"/>
-              <w:bottom w:val="single" w:sz="4" w:space="0" w:color="auto"/>
-            </w:tcBorders>
-          </w:tcPr>
-          <w:p>
-            <w:pPr>
-              <w:spacing w:after="200" w:line="276" w:lineRule="auto"/>
-              <w:rPr>
-                <w:rFonts w:ascii="Arial" w:hAnsi="Arial" w:cs="Arial"/>
-                <w:b/>
-                <w:sz w:val="24"/>
-                <w:szCs w:val="24"/>
-              </w:rPr>
-            </w:pPr>
-            <w:hyperlink r:id="rId23" w:history="1">
-              <w:r>
-                <w:rPr>
-                  <w:rStyle w:val="Hyperlink"/>
-                  <w:rFonts w:ascii="Arial" w:hAnsi="Arial" w:cs="Arial"/>
-                  <w:b/>
-                  <w:color w:val="auto"/>
-                  <w:sz w:val="22"/>
-                  <w:szCs w:val="24"/>
-                </w:rPr>
-                <w:t>Validate UIApp and TPIC services using EMT GUI</w:t>
-              </w:r>
-            </w:hyperlink>
-          </w:p>
-        </w:tc>
-        <w:tc>
-          <w:tcPr>
-            <w:tcW w:w="460" w:type="pct"/>
-            <w:tcBorders>
-              <w:top w:val="single" w:sz="4" w:space="0" w:color="auto"/>
-              <w:bottom w:val="single" w:sz="4" w:space="0" w:color="auto"/>
-            </w:tcBorders>
-          </w:tcPr>
-          <w:p>
-            <w:r>
-              <w:rPr>
-                <w:rFonts w:ascii="Calibri" w:hAnsi="Calibri" w:cs="Calibri"/>
-                <w:color w:val="000000"/>
-                <w:sz w:val="22"/>
-                <w:szCs w:val="22"/>
-              </w:rPr>
-              <w:t>URLs validate successfully</w:t>
-            </w:r>
-          </w:p>
-        </w:tc>
-        <w:tc>
-          <w:tcPr>
-            <w:tcW w:w="559" w:type="pct"/>
-            <w:tcBorders>
-              <w:top w:val="single" w:sz="4" w:space="0" w:color="auto"/>
-              <w:bottom w:val="single" w:sz="4" w:space="0" w:color="auto"/>
-            </w:tcBorders>
-          </w:tcPr>
-          <w:p>
-            <w:ins w:id="66" w:author="Wigfall, Trevonte" w:date="2021-07-16T22:32:00Z">
-              <w:r>
-                <w:rPr>
-                  <w:rFonts w:asciiTheme="minorHAnsi" w:hAnsiTheme="minorHAnsi"/>
-                  <w:b/>
-                  <w:sz w:val="22"/>
-                  <w:szCs w:val="22"/>
-                  <w:rPrChange w:id="67" w:author="Trevonte Wigfall" w:date="2021-12-05T05:29:00Z">
-                    <w:rPr>
-                      <w:rFonts w:asciiTheme="minorHAnsi" w:hAnsiTheme="minorHAnsi"/>
-                      <w:b/>
-                      <w:sz w:val="22"/>
-                      <w:szCs w:val="22"/>
-                      <w:highlight w:val="yellow"/>
-                    </w:rPr>
-                  </w:rPrChange>
-                </w:rPr>
-                <w:t>MM/dd/yy</w:t>
+                <w:t>yy</w:t>
               </w:r>
             </w:ins>
+            <w:proofErr w:type="spellEnd"/>
             <w:del w:id="68" w:author="Wigfall, Trevonte" w:date="2021-07-16T22:32:00Z">
               <w:r>
                 <w:rPr>
@@ -6766,25 +7105,351 @@
             </w:tcBorders>
           </w:tcPr>
           <w:p>
-            <w:pPr>
-              <w:rPr>
-                <w:rFonts w:asciiTheme="minorHAnsi" w:hAnsiTheme="minorHAnsi"/>
-                <w:b/>
-                <w:smallCaps/>
-                <w:sz w:val="22"/>
-                <w:szCs w:val="22"/>
-              </w:rPr>
-            </w:pPr>
-            <w:r>
-              <w:rPr>
-                <w:rFonts w:asciiTheme="minorHAnsi" w:hAnsiTheme="minorHAnsi"/>
-                <w:b/>
-                <w:smallCaps/>
-                <w:sz w:val="22"/>
-                <w:szCs w:val="22"/>
-              </w:rPr>
-              <w:t>Env Mgmt</w:t>
-            </w:r>
+            <w:r>
+              <w:rPr>
+                <w:rFonts w:asciiTheme="minorHAnsi" w:hAnsiTheme="minorHAnsi"/>
+                <w:b/>
+                <w:smallCaps/>
+                <w:sz w:val="22"/>
+                <w:szCs w:val="22"/>
+              </w:rPr>
+              <w:t xml:space="preserve">Env </w:t>
+            </w:r>
+            <w:proofErr w:type="spellStart"/>
+            <w:r>
+              <w:rPr>
+                <w:rFonts w:asciiTheme="minorHAnsi" w:hAnsiTheme="minorHAnsi"/>
+                <w:b/>
+                <w:smallCaps/>
+                <w:sz w:val="22"/>
+                <w:szCs w:val="22"/>
+              </w:rPr>
+              <w:t>Mgmt</w:t>
+            </w:r>
+            <w:proofErr w:type="spellEnd"/>
+          </w:p>
+        </w:tc>
+        <w:tc>
+          <w:tcPr>
+            <w:tcW w:w="851" w:type="pct"/>
+            <w:tcBorders>
+              <w:top w:val="single" w:sz="4" w:space="0" w:color="auto"/>
+              <w:bottom w:val="single" w:sz="4" w:space="0" w:color="auto"/>
+            </w:tcBorders>
+            <w:shd w:val="clear" w:color="auto" w:fill="auto"/>
+          </w:tcPr>
+          <w:p>
+            <w:pPr>
+              <w:rPr>
+                <w:rFonts w:asciiTheme="minorHAnsi" w:hAnsiTheme="minorHAnsi"/>
+                <w:b/>
+                <w:smallCaps/>
+                <w:sz w:val="22"/>
+                <w:szCs w:val="22"/>
+              </w:rPr>
+            </w:pPr>
+            <w:r>
+              <w:rPr>
+                <w:rFonts w:asciiTheme="minorHAnsi" w:hAnsiTheme="minorHAnsi"/>
+                <w:b/>
+                <w:smallCaps/>
+                <w:color w:val="FF0000"/>
+                <w:sz w:val="22"/>
+                <w:szCs w:val="22"/>
+              </w:rPr>
+              <w:t xml:space="preserve">UIAPP and TPIC </w:t>
+            </w:r>
+            <w:r>
+              <w:rPr>
+                <w:rFonts w:asciiTheme="minorHAnsi" w:hAnsiTheme="minorHAnsi"/>
+                <w:b/>
+                <w:smallCaps/>
+                <w:sz w:val="22"/>
+                <w:szCs w:val="22"/>
+              </w:rPr>
+              <w:t xml:space="preserve">servers:  </w:t>
+            </w:r>
+            <w:r>
+              <w:rPr>
+                <w:rFonts w:asciiTheme="minorHAnsi" w:hAnsiTheme="minorHAnsi"/>
+                <w:smallCaps/>
+                <w:sz w:val="22"/>
+                <w:szCs w:val="22"/>
+              </w:rPr>
+              <w:t>VA22DwVcxt001</w:t>
+            </w:r>
+          </w:p>
+        </w:tc>
+        <w:tc>
+          <w:tcPr>
+            <w:tcW w:w="263" w:type="pct"/>
+            <w:tcBorders>
+              <w:top w:val="single" w:sz="4" w:space="0" w:color="auto"/>
+              <w:bottom w:val="single" w:sz="4" w:space="0" w:color="auto"/>
+            </w:tcBorders>
+            <w:shd w:val="clear" w:color="auto" w:fill="auto"/>
+          </w:tcPr>
+          <w:p>
+            <w:pPr>
+              <w:rPr>
+                <w:rFonts w:asciiTheme="minorHAnsi" w:hAnsiTheme="minorHAnsi"/>
+                <w:b/>
+                <w:sz w:val="22"/>
+                <w:szCs w:val="22"/>
+              </w:rPr>
+            </w:pPr>
+            <w:r>
+              <w:rPr>
+                <w:rFonts w:asciiTheme="minorHAnsi" w:hAnsiTheme="minorHAnsi"/>
+                <w:b/>
+                <w:sz w:val="22"/>
+                <w:szCs w:val="22"/>
+              </w:rPr>
+              <w:t>n/a</w:t>
+            </w:r>
+          </w:p>
+        </w:tc>
+        <w:tc>
+          <w:tcPr>
+            <w:tcW w:w="329" w:type="pct"/>
+            <w:tcBorders>
+              <w:top w:val="single" w:sz="4" w:space="0" w:color="auto"/>
+              <w:bottom w:val="single" w:sz="4" w:space="0" w:color="auto"/>
+            </w:tcBorders>
+          </w:tcPr>
+          <w:p>
+            <w:pPr>
+              <w:rPr>
+                <w:rFonts w:asciiTheme="minorHAnsi" w:hAnsiTheme="minorHAnsi"/>
+                <w:b/>
+                <w:sz w:val="22"/>
+                <w:szCs w:val="22"/>
+              </w:rPr>
+            </w:pPr>
+            <w:r>
+              <w:rPr>
+                <w:rFonts w:asciiTheme="minorHAnsi" w:hAnsiTheme="minorHAnsi"/>
+                <w:b/>
+                <w:sz w:val="22"/>
+                <w:szCs w:val="22"/>
+              </w:rPr>
+              <w:t>n/a</w:t>
+            </w:r>
+          </w:p>
+        </w:tc>
+        <w:tc>
+          <w:tcPr>
+            <w:tcW w:w="1679" w:type="pct"/>
+            <w:tcBorders>
+              <w:top w:val="single" w:sz="4" w:space="0" w:color="auto"/>
+              <w:bottom w:val="single" w:sz="4" w:space="0" w:color="auto"/>
+            </w:tcBorders>
+          </w:tcPr>
+          <w:p>
+            <w:pPr>
+              <w:spacing w:after="200" w:line="276" w:lineRule="auto"/>
+              <w:rPr>
+                <w:rFonts w:ascii="Arial" w:hAnsi="Arial" w:cs="Arial"/>
+                <w:b/>
+                <w:sz w:val="24"/>
+                <w:szCs w:val="24"/>
+              </w:rPr>
+            </w:pPr>
+            <w:hyperlink r:id="rId23" w:history="1">
+              <w:r>
+                <w:rPr>
+                  <w:rStyle w:val="Hyperlink"/>
+                  <w:rFonts w:ascii="Arial" w:hAnsi="Arial" w:cs="Arial"/>
+                  <w:b/>
+                  <w:color w:val="auto"/>
+                  <w:sz w:val="22"/>
+                  <w:szCs w:val="24"/>
+                </w:rPr>
+                <w:t xml:space="preserve">Validate </w:t>
+              </w:r>
+              <w:proofErr w:type="spellStart"/>
+              <w:r>
+                <w:rPr>
+                  <w:rStyle w:val="Hyperlink"/>
+                  <w:rFonts w:ascii="Arial" w:hAnsi="Arial" w:cs="Arial"/>
+                  <w:b/>
+                  <w:color w:val="auto"/>
+                  <w:sz w:val="22"/>
+                  <w:szCs w:val="24"/>
+                </w:rPr>
+                <w:t>UIApp</w:t>
+              </w:r>
+              <w:proofErr w:type="spellEnd"/>
+              <w:r>
+                <w:rPr>
+                  <w:rStyle w:val="Hyperlink"/>
+                  <w:rFonts w:ascii="Arial" w:hAnsi="Arial" w:cs="Arial"/>
+                  <w:b/>
+                  <w:color w:val="auto"/>
+                  <w:sz w:val="22"/>
+                  <w:szCs w:val="24"/>
+                </w:rPr>
+                <w:t xml:space="preserve"> and TPIC services using EMT GUI</w:t>
+              </w:r>
+            </w:hyperlink>
+          </w:p>
+        </w:tc>
+        <w:tc>
+          <w:tcPr>
+            <w:tcW w:w="460" w:type="pct"/>
+            <w:tcBorders>
+              <w:top w:val="single" w:sz="4" w:space="0" w:color="auto"/>
+              <w:bottom w:val="single" w:sz="4" w:space="0" w:color="auto"/>
+            </w:tcBorders>
+          </w:tcPr>
+          <w:p>
+            <w:r>
+              <w:rPr>
+                <w:rFonts w:ascii="Calibri" w:hAnsi="Calibri" w:cs="Calibri"/>
+                <w:color w:val="000000"/>
+                <w:sz w:val="22"/>
+                <w:szCs w:val="22"/>
+              </w:rPr>
+              <w:t>URLs validate successfully</w:t>
+            </w:r>
+          </w:p>
+        </w:tc>
+        <w:tc>
+          <w:tcPr>
+            <w:tcW w:w="559" w:type="pct"/>
+            <w:tcBorders>
+              <w:top w:val="single" w:sz="4" w:space="0" w:color="auto"/>
+              <w:bottom w:val="single" w:sz="4" w:space="0" w:color="auto"/>
+            </w:tcBorders>
+          </w:tcPr>
+          <w:p>
+            <w:ins w:id="69" w:author="Wigfall, Trevonte" w:date="2021-07-16T22:32:00Z">
+              <w:r>
+                <w:rPr>
+                  <w:rFonts w:asciiTheme="minorHAnsi" w:hAnsiTheme="minorHAnsi"/>
+                  <w:b/>
+                  <w:sz w:val="22"/>
+                  <w:szCs w:val="22"/>
+                  <w:highlight w:val="yellow"/>
+                </w:rPr>
+                <w:t>MM/dd/</w:t>
+              </w:r>
+              <w:proofErr w:type="spellStart"/>
+              <w:r>
+                <w:rPr>
+                  <w:rFonts w:asciiTheme="minorHAnsi" w:hAnsiTheme="minorHAnsi"/>
+                  <w:b/>
+                  <w:sz w:val="22"/>
+                  <w:szCs w:val="22"/>
+                  <w:highlight w:val="yellow"/>
+                </w:rPr>
+                <w:t>yy</w:t>
+              </w:r>
+            </w:ins>
+            <w:proofErr w:type="spellEnd"/>
+            <w:del w:id="70" w:author="Wigfall, Trevonte" w:date="2021-07-16T22:32:00Z">
+              <w:r>
+                <w:rPr>
+                  <w:rFonts w:asciiTheme="minorHAnsi" w:hAnsiTheme="minorHAnsi"/>
+                  <w:b/>
+                  <w:sz w:val="22"/>
+                  <w:szCs w:val="22"/>
+                </w:rPr>
+                <w:delText>11/16/20</w:delText>
+              </w:r>
+            </w:del>
+          </w:p>
+        </w:tc>
+      </w:tr>
+      <w:tr>
+        <w:trPr>
+          <w:trHeight w:val="557"/>
+        </w:trPr>
+        <w:tc>
+          <w:tcPr>
+            <w:tcW w:w="327" w:type="pct"/>
+            <w:tcBorders>
+              <w:top w:val="single" w:sz="4" w:space="0" w:color="auto"/>
+              <w:bottom w:val="single" w:sz="4" w:space="0" w:color="auto"/>
+            </w:tcBorders>
+          </w:tcPr>
+          <w:p>
+            <w:pPr>
+              <w:pStyle w:val="ListParagraph"/>
+              <w:numPr>
+                <w:ilvl w:val="0"/>
+                <w:numId w:val="44"/>
+              </w:numPr>
+              <w:jc w:val="both"/>
+              <w:rPr>
+                <w:rFonts w:asciiTheme="minorHAnsi" w:hAnsiTheme="minorHAnsi"/>
+                <w:b/>
+                <w:sz w:val="22"/>
+                <w:szCs w:val="22"/>
+              </w:rPr>
+            </w:pPr>
+          </w:p>
+        </w:tc>
+        <w:tc>
+          <w:tcPr>
+            <w:tcW w:w="233" w:type="pct"/>
+            <w:tcBorders>
+              <w:top w:val="single" w:sz="4" w:space="0" w:color="auto"/>
+              <w:bottom w:val="single" w:sz="4" w:space="0" w:color="auto"/>
+            </w:tcBorders>
+          </w:tcPr>
+          <w:p>
+            <w:pPr>
+              <w:rPr>
+                <w:rFonts w:asciiTheme="minorHAnsi" w:hAnsiTheme="minorHAnsi"/>
+                <w:b/>
+                <w:smallCaps/>
+                <w:sz w:val="22"/>
+                <w:szCs w:val="22"/>
+              </w:rPr>
+            </w:pPr>
+          </w:p>
+        </w:tc>
+        <w:tc>
+          <w:tcPr>
+            <w:tcW w:w="299" w:type="pct"/>
+            <w:tcBorders>
+              <w:top w:val="single" w:sz="4" w:space="0" w:color="auto"/>
+              <w:bottom w:val="single" w:sz="4" w:space="0" w:color="auto"/>
+            </w:tcBorders>
+          </w:tcPr>
+          <w:p>
+            <w:pPr>
+              <w:rPr>
+                <w:rFonts w:asciiTheme="minorHAnsi" w:hAnsiTheme="minorHAnsi"/>
+                <w:b/>
+                <w:smallCaps/>
+                <w:sz w:val="22"/>
+                <w:szCs w:val="22"/>
+              </w:rPr>
+            </w:pPr>
+            <w:r>
+              <w:rPr>
+                <w:rFonts w:asciiTheme="minorHAnsi" w:hAnsiTheme="minorHAnsi"/>
+                <w:b/>
+                <w:smallCaps/>
+                <w:sz w:val="22"/>
+                <w:szCs w:val="22"/>
+              </w:rPr>
+              <w:t xml:space="preserve">Env </w:t>
+            </w:r>
+            <w:proofErr w:type="spellStart"/>
+            <w:r>
+              <w:rPr>
+                <w:rFonts w:asciiTheme="minorHAnsi" w:hAnsiTheme="minorHAnsi"/>
+                <w:b/>
+                <w:smallCaps/>
+                <w:sz w:val="22"/>
+                <w:szCs w:val="22"/>
+              </w:rPr>
+              <w:t>Mgmt</w:t>
+            </w:r>
+            <w:proofErr w:type="spellEnd"/>
           </w:p>
         </w:tc>
         <w:tc>
@@ -6983,27 +7648,31 @@
             </w:tcBorders>
           </w:tcPr>
           <w:p>
-            <w:ins w:id="69" w:author="Wigfall, Trevonte" w:date="2021-07-16T22:32:00Z">
+            <w:ins w:id="71" w:author="Wigfall, Trevonte" w:date="2021-07-16T22:32:00Z">
               <w:r>
                 <w:rPr>
                   <w:rFonts w:asciiTheme="minorHAnsi" w:hAnsiTheme="minorHAnsi"/>
                   <w:b/>
                   <w:sz w:val="22"/>
                   <w:szCs w:val="22"/>
-                  <w:rPrChange w:id="70" w:author="Trevonte Wigfall" w:date="2021-12-05T05:29:00Z">
-                    <w:rPr>
-                      <w:rFonts w:asciiTheme="minorHAnsi" w:hAnsiTheme="minorHAnsi"/>
-                      <w:b/>
-                      <w:sz w:val="22"/>
-                      <w:szCs w:val="22"/>
-                      <w:highlight w:val="yellow"/>
-                    </w:rPr>
-                  </w:rPrChange>
+                  <w:highlight w:val="yellow"/>
                 </w:rPr>
-                <w:t>MM/dd/yy</w:t>
+                <w:t>MM/dd/</w:t>
+              </w:r>
+              <w:proofErr w:type="spellStart"/>
+              <w:r>
+                <w:rPr>
+                  <w:rFonts w:asciiTheme="minorHAnsi" w:hAnsiTheme="minorHAnsi"/>
+                  <w:b/>
+                  <w:sz w:val="22"/>
+                  <w:szCs w:val="22"/>
+                  <w:highlight w:val="yellow"/>
+                </w:rPr>
+                <w:t>yy</w:t>
               </w:r>
             </w:ins>
-            <w:del w:id="71" w:author="Wigfall, Trevonte" w:date="2021-07-16T22:32:00Z">
+            <w:proofErr w:type="spellEnd"/>
+            <w:del w:id="72" w:author="Wigfall, Trevonte" w:date="2021-07-16T22:32:00Z">
               <w:r>
                 <w:rPr>
                   <w:rFonts w:asciiTheme="minorHAnsi" w:hAnsiTheme="minorHAnsi"/>
@@ -7092,8 +7761,20 @@
                 <w:sz w:val="22"/>
                 <w:szCs w:val="22"/>
               </w:rPr>
-              <w:t>Env Mgmt</w:t>
-            </w:r>
+              <w:t xml:space="preserve">Env </w:t>
+            </w:r>
+            <w:proofErr w:type="spellStart"/>
+            <w:r>
+              <w:rPr>
+                <w:rFonts w:asciiTheme="minorHAnsi" w:hAnsiTheme="minorHAnsi"/>
+                <w:b/>
+                <w:smallCaps/>
+                <w:sz w:val="22"/>
+                <w:szCs w:val="22"/>
+              </w:rPr>
+              <w:t>Mgmt</w:t>
+            </w:r>
+            <w:proofErr w:type="spellEnd"/>
           </w:p>
         </w:tc>
         <w:tc>
@@ -7153,7 +7834,29 @@
                 <w:sz w:val="22"/>
                 <w:szCs w:val="22"/>
               </w:rPr>
-              <w:t xml:space="preserve">): : </w:t>
+              <w:t>)</w:t>
+            </w:r>
+            <w:proofErr w:type="gramStart"/>
+            <w:r>
+              <w:rPr>
+                <w:rFonts w:asciiTheme="minorHAnsi" w:hAnsiTheme="minorHAnsi"/>
+                <w:b/>
+                <w:smallCaps/>
+                <w:sz w:val="22"/>
+                <w:szCs w:val="22"/>
+              </w:rPr>
+              <w:t>: :</w:t>
+            </w:r>
+            <w:proofErr w:type="gramEnd"/>
+            <w:r>
+              <w:rPr>
+                <w:rFonts w:asciiTheme="minorHAnsi" w:hAnsiTheme="minorHAnsi"/>
+                <w:b/>
+                <w:smallCaps/>
+                <w:sz w:val="22"/>
+                <w:szCs w:val="22"/>
+              </w:rPr>
+              <w:t xml:space="preserve"> </w:t>
             </w:r>
             <w:r>
               <w:rPr>
@@ -7287,8 +7990,19 @@
                 <w:sz w:val="22"/>
                 <w:szCs w:val="22"/>
               </w:rPr>
-              <w:t>Clean healthcheck</w:t>
-            </w:r>
+              <w:t xml:space="preserve">Clean </w:t>
+            </w:r>
+            <w:proofErr w:type="spellStart"/>
+            <w:r>
+              <w:rPr>
+                <w:rFonts w:asciiTheme="minorHAnsi" w:hAnsiTheme="minorHAnsi"/>
+                <w:smallCaps/>
+                <w:sz w:val="22"/>
+                <w:szCs w:val="22"/>
+              </w:rPr>
+              <w:t>healthcheck</w:t>
+            </w:r>
+            <w:proofErr w:type="spellEnd"/>
           </w:p>
         </w:tc>
         <w:tc>
@@ -7300,26 +8014,30 @@
             </w:tcBorders>
           </w:tcPr>
           <w:p>
-            <w:ins w:id="72" w:author="Wigfall, Trevonte" w:date="2021-07-16T22:32:00Z">
+            <w:ins w:id="73" w:author="Wigfall, Trevonte" w:date="2021-07-16T22:32:00Z">
               <w:r>
                 <w:rPr>
                   <w:rFonts w:asciiTheme="minorHAnsi" w:hAnsiTheme="minorHAnsi"/>
                   <w:b/>
                   <w:sz w:val="22"/>
                   <w:szCs w:val="22"/>
-                  <w:rPrChange w:id="73" w:author="Trevonte Wigfall" w:date="2021-12-05T05:29:00Z">
-                    <w:rPr>
-                      <w:rFonts w:asciiTheme="minorHAnsi" w:hAnsiTheme="minorHAnsi"/>
-                      <w:b/>
-                      <w:sz w:val="22"/>
-                      <w:szCs w:val="22"/>
-                      <w:highlight w:val="yellow"/>
-                    </w:rPr>
-                  </w:rPrChange>
+                  <w:highlight w:val="yellow"/>
                 </w:rPr>
-                <w:t>MM/dd/yy</w:t>
+                <w:t>MM/dd/</w:t>
+              </w:r>
+              <w:proofErr w:type="spellStart"/>
+              <w:r>
+                <w:rPr>
+                  <w:rFonts w:asciiTheme="minorHAnsi" w:hAnsiTheme="minorHAnsi"/>
+                  <w:b/>
+                  <w:sz w:val="22"/>
+                  <w:szCs w:val="22"/>
+                  <w:highlight w:val="yellow"/>
+                </w:rPr>
+                <w:t>yy</w:t>
               </w:r>
             </w:ins>
+            <w:proofErr w:type="spellEnd"/>
             <w:del w:id="74" w:author="Wigfall, Trevonte" w:date="2021-07-16T22:32:00Z">
               <w:r>
                 <w:rPr>
@@ -7410,8 +8128,20 @@
                 <w:sz w:val="22"/>
                 <w:szCs w:val="22"/>
               </w:rPr>
-              <w:t>Env Mgmt</w:t>
-            </w:r>
+              <w:t xml:space="preserve">Env </w:t>
+            </w:r>
+            <w:proofErr w:type="spellStart"/>
+            <w:r>
+              <w:rPr>
+                <w:rFonts w:asciiTheme="minorHAnsi" w:hAnsiTheme="minorHAnsi"/>
+                <w:b/>
+                <w:smallCaps/>
+                <w:sz w:val="22"/>
+                <w:szCs w:val="22"/>
+              </w:rPr>
+              <w:t>Mgmt</w:t>
+            </w:r>
+            <w:proofErr w:type="spellEnd"/>
           </w:p>
         </w:tc>
         <w:tc>
@@ -7578,20 +8308,24 @@
                   <w:b/>
                   <w:sz w:val="22"/>
                   <w:szCs w:val="22"/>
-                  <w:rPrChange w:id="76" w:author="Trevonte Wigfall" w:date="2021-12-05T05:29:00Z">
-                    <w:rPr>
-                      <w:rFonts w:asciiTheme="minorHAnsi" w:hAnsiTheme="minorHAnsi"/>
-                      <w:b/>
-                      <w:sz w:val="22"/>
-                      <w:szCs w:val="22"/>
-                      <w:highlight w:val="yellow"/>
-                    </w:rPr>
-                  </w:rPrChange>
+                  <w:highlight w:val="yellow"/>
                 </w:rPr>
-                <w:t>MM/dd/yy</w:t>
+                <w:t>MM/dd/</w:t>
+              </w:r>
+              <w:proofErr w:type="spellStart"/>
+              <w:r>
+                <w:rPr>
+                  <w:rFonts w:asciiTheme="minorHAnsi" w:hAnsiTheme="minorHAnsi"/>
+                  <w:b/>
+                  <w:sz w:val="22"/>
+                  <w:szCs w:val="22"/>
+                  <w:highlight w:val="yellow"/>
+                </w:rPr>
+                <w:t>yy</w:t>
               </w:r>
             </w:ins>
-            <w:del w:id="77" w:author="Wigfall, Trevonte" w:date="2021-07-16T22:32:00Z">
+            <w:proofErr w:type="spellEnd"/>
+            <w:del w:id="76" w:author="Wigfall, Trevonte" w:date="2021-07-16T22:32:00Z">
               <w:r>
                 <w:rPr>
                   <w:rFonts w:asciiTheme="minorHAnsi" w:hAnsiTheme="minorHAnsi"/>
@@ -7684,8 +8418,21 @@
                 <w:sz w:val="22"/>
                 <w:szCs w:val="22"/>
               </w:rPr>
-              <w:t>Env Mgmt</w:t>
-            </w:r>
+              <w:t xml:space="preserve">Env </w:t>
+            </w:r>
+            <w:proofErr w:type="spellStart"/>
+            <w:r>
+              <w:rPr>
+                <w:rFonts w:asciiTheme="minorHAnsi" w:hAnsiTheme="minorHAnsi"/>
+                <w:b/>
+                <w:smallCaps/>
+                <w:strike/>
+                <w:sz w:val="22"/>
+                <w:szCs w:val="22"/>
+              </w:rPr>
+              <w:t>Mgmt</w:t>
+            </w:r>
+            <w:proofErr w:type="spellEnd"/>
           </w:p>
         </w:tc>
         <w:tc>
@@ -7897,27 +8644,31 @@
             </w:tcBorders>
           </w:tcPr>
           <w:p>
-            <w:ins w:id="78" w:author="Wigfall, Trevonte" w:date="2021-07-16T22:32:00Z">
+            <w:ins w:id="77" w:author="Wigfall, Trevonte" w:date="2021-07-16T22:32:00Z">
               <w:r>
                 <w:rPr>
                   <w:rFonts w:asciiTheme="minorHAnsi" w:hAnsiTheme="minorHAnsi"/>
                   <w:b/>
                   <w:sz w:val="22"/>
                   <w:szCs w:val="22"/>
-                  <w:rPrChange w:id="79" w:author="Trevonte Wigfall" w:date="2021-12-05T05:29:00Z">
-                    <w:rPr>
-                      <w:rFonts w:asciiTheme="minorHAnsi" w:hAnsiTheme="minorHAnsi"/>
-                      <w:b/>
-                      <w:sz w:val="22"/>
-                      <w:szCs w:val="22"/>
-                      <w:highlight w:val="yellow"/>
-                    </w:rPr>
-                  </w:rPrChange>
+                  <w:highlight w:val="yellow"/>
                 </w:rPr>
-                <w:t>MM/dd/yy</w:t>
+                <w:t>MM/dd/</w:t>
+              </w:r>
+              <w:proofErr w:type="spellStart"/>
+              <w:r>
+                <w:rPr>
+                  <w:rFonts w:asciiTheme="minorHAnsi" w:hAnsiTheme="minorHAnsi"/>
+                  <w:b/>
+                  <w:sz w:val="22"/>
+                  <w:szCs w:val="22"/>
+                  <w:highlight w:val="yellow"/>
+                </w:rPr>
+                <w:t>yy</w:t>
               </w:r>
             </w:ins>
-            <w:del w:id="80" w:author="Wigfall, Trevonte" w:date="2021-07-16T22:32:00Z">
+            <w:proofErr w:type="spellEnd"/>
+            <w:del w:id="78" w:author="Wigfall, Trevonte" w:date="2021-07-16T22:32:00Z">
               <w:r>
                 <w:rPr>
                   <w:rFonts w:asciiTheme="minorHAnsi" w:hAnsiTheme="minorHAnsi"/>
@@ -8010,8 +8761,21 @@
                 <w:sz w:val="22"/>
                 <w:szCs w:val="22"/>
               </w:rPr>
-              <w:t>Env Mgmt</w:t>
-            </w:r>
+              <w:t xml:space="preserve">Env </w:t>
+            </w:r>
+            <w:proofErr w:type="spellStart"/>
+            <w:r>
+              <w:rPr>
+                <w:rFonts w:asciiTheme="minorHAnsi" w:hAnsiTheme="minorHAnsi"/>
+                <w:b/>
+                <w:smallCaps/>
+                <w:strike/>
+                <w:sz w:val="22"/>
+                <w:szCs w:val="22"/>
+              </w:rPr>
+              <w:t>Mgmt</w:t>
+            </w:r>
+            <w:proofErr w:type="spellEnd"/>
           </w:p>
         </w:tc>
         <w:tc>
@@ -8378,27 +9142,31 @@
             </w:tcBorders>
           </w:tcPr>
           <w:p>
-            <w:ins w:id="81" w:author="Wigfall, Trevonte" w:date="2021-07-16T22:32:00Z">
+            <w:ins w:id="79" w:author="Wigfall, Trevonte" w:date="2021-07-16T22:32:00Z">
               <w:r>
                 <w:rPr>
                   <w:rFonts w:asciiTheme="minorHAnsi" w:hAnsiTheme="minorHAnsi"/>
                   <w:b/>
                   <w:sz w:val="22"/>
                   <w:szCs w:val="22"/>
-                  <w:rPrChange w:id="82" w:author="Trevonte Wigfall" w:date="2021-12-05T05:29:00Z">
-                    <w:rPr>
-                      <w:rFonts w:asciiTheme="minorHAnsi" w:hAnsiTheme="minorHAnsi"/>
-                      <w:b/>
-                      <w:sz w:val="22"/>
-                      <w:szCs w:val="22"/>
-                      <w:highlight w:val="yellow"/>
-                    </w:rPr>
-                  </w:rPrChange>
+                  <w:highlight w:val="yellow"/>
                 </w:rPr>
-                <w:t>MM/dd/yy</w:t>
+                <w:t>MM/dd/</w:t>
+              </w:r>
+              <w:proofErr w:type="spellStart"/>
+              <w:r>
+                <w:rPr>
+                  <w:rFonts w:asciiTheme="minorHAnsi" w:hAnsiTheme="minorHAnsi"/>
+                  <w:b/>
+                  <w:sz w:val="22"/>
+                  <w:szCs w:val="22"/>
+                  <w:highlight w:val="yellow"/>
+                </w:rPr>
+                <w:t>yy</w:t>
               </w:r>
             </w:ins>
-            <w:del w:id="83" w:author="Wigfall, Trevonte" w:date="2021-07-16T22:32:00Z">
+            <w:proofErr w:type="spellEnd"/>
+            <w:del w:id="80" w:author="Wigfall, Trevonte" w:date="2021-07-16T22:32:00Z">
               <w:r>
                 <w:rPr>
                   <w:rFonts w:asciiTheme="minorHAnsi" w:hAnsiTheme="minorHAnsi"/>
@@ -8491,8 +9259,21 @@
                 <w:sz w:val="22"/>
                 <w:szCs w:val="22"/>
               </w:rPr>
-              <w:t>Env Mgmt</w:t>
-            </w:r>
+              <w:t xml:space="preserve">Env </w:t>
+            </w:r>
+            <w:proofErr w:type="spellStart"/>
+            <w:r>
+              <w:rPr>
+                <w:rFonts w:asciiTheme="minorHAnsi" w:hAnsiTheme="minorHAnsi"/>
+                <w:b/>
+                <w:smallCaps/>
+                <w:strike/>
+                <w:sz w:val="22"/>
+                <w:szCs w:val="22"/>
+              </w:rPr>
+              <w:t>Mgmt</w:t>
+            </w:r>
+            <w:proofErr w:type="spellEnd"/>
             <w:r>
               <w:rPr>
                 <w:rFonts w:asciiTheme="minorHAnsi" w:hAnsiTheme="minorHAnsi"/>
@@ -8635,18 +9416,19 @@
                 <w:sz w:val="22"/>
                 <w:szCs w:val="22"/>
               </w:rPr>
-              <w:t>(run as admin, provide master and target environments when prompted):</w:t>
-            </w:r>
-          </w:p>
-          <w:p>
-            <w:pPr>
+              <w:t xml:space="preserve">(run as admin, provide </w:t>
+            </w:r>
+            <w:proofErr w:type="gramStart"/>
+            <w:r>
               <w:rPr>
                 <w:rFonts w:ascii="Calibri" w:hAnsi="Calibri"/>
                 <w:strike/>
                 <w:sz w:val="22"/>
                 <w:szCs w:val="22"/>
               </w:rPr>
-            </w:pPr>
+              <w:t>master</w:t>
+            </w:r>
+            <w:proofErr w:type="gramEnd"/>
             <w:r>
               <w:rPr>
                 <w:rFonts w:ascii="Calibri" w:hAnsi="Calibri"/>
@@ -8654,9 +9436,29 @@
                 <w:sz w:val="22"/>
                 <w:szCs w:val="22"/>
               </w:rPr>
+              <w:t xml:space="preserve"> and target environments when prompted):</w:t>
+            </w:r>
+          </w:p>
+          <w:p>
+            <w:pPr>
+              <w:rPr>
+                <w:rFonts w:ascii="Calibri" w:hAnsi="Calibri"/>
+                <w:strike/>
+                <w:sz w:val="22"/>
+                <w:szCs w:val="22"/>
+              </w:rPr>
+            </w:pPr>
+            <w:r>
+              <w:rPr>
+                <w:rFonts w:ascii="Calibri" w:hAnsi="Calibri"/>
+                <w:strike/>
+                <w:sz w:val="22"/>
+                <w:szCs w:val="22"/>
+              </w:rPr>
               <w:br/>
-              <w:t xml:space="preserve">1) TPIC:  Master to current_env_upgrading </w:t>
-            </w:r>
+              <w:t xml:space="preserve">1) TPIC:  Master to </w:t>
+            </w:r>
+            <w:proofErr w:type="spellStart"/>
             <w:r>
               <w:rPr>
                 <w:rFonts w:ascii="Calibri" w:hAnsi="Calibri"/>
@@ -8664,9 +9466,29 @@
                 <w:sz w:val="22"/>
                 <w:szCs w:val="22"/>
               </w:rPr>
+              <w:t>current_env_upgrading</w:t>
+            </w:r>
+            <w:proofErr w:type="spellEnd"/>
+            <w:r>
+              <w:rPr>
+                <w:rFonts w:ascii="Calibri" w:hAnsi="Calibri"/>
+                <w:strike/>
+                <w:sz w:val="22"/>
+                <w:szCs w:val="22"/>
+              </w:rPr>
+              <w:t xml:space="preserve"> </w:t>
+            </w:r>
+            <w:r>
+              <w:rPr>
+                <w:rFonts w:ascii="Calibri" w:hAnsi="Calibri"/>
+                <w:strike/>
+                <w:sz w:val="22"/>
+                <w:szCs w:val="22"/>
+              </w:rPr>
               <w:br/>
-              <w:t xml:space="preserve">2) UIAPP:  Master to current_env_upgrading </w:t>
-            </w:r>
+              <w:t xml:space="preserve">2) UIAPP:  Master to </w:t>
+            </w:r>
+            <w:proofErr w:type="spellStart"/>
             <w:r>
               <w:rPr>
                 <w:rFonts w:ascii="Calibri" w:hAnsi="Calibri"/>
@@ -8674,9 +9496,29 @@
                 <w:sz w:val="22"/>
                 <w:szCs w:val="22"/>
               </w:rPr>
+              <w:t>current_env_upgrading</w:t>
+            </w:r>
+            <w:proofErr w:type="spellEnd"/>
+            <w:r>
+              <w:rPr>
+                <w:rFonts w:ascii="Calibri" w:hAnsi="Calibri"/>
+                <w:strike/>
+                <w:sz w:val="22"/>
+                <w:szCs w:val="22"/>
+              </w:rPr>
+              <w:t xml:space="preserve"> </w:t>
+            </w:r>
+            <w:r>
+              <w:rPr>
+                <w:rFonts w:ascii="Calibri" w:hAnsi="Calibri"/>
+                <w:strike/>
+                <w:sz w:val="22"/>
+                <w:szCs w:val="22"/>
+              </w:rPr>
               <w:br/>
-              <w:t xml:space="preserve">3) TPPUI:  Master to current_env_upgrading </w:t>
-            </w:r>
+              <w:t xml:space="preserve">3) TPPUI:  Master to </w:t>
+            </w:r>
+            <w:proofErr w:type="spellStart"/>
             <w:r>
               <w:rPr>
                 <w:rFonts w:ascii="Calibri" w:hAnsi="Calibri"/>
@@ -8684,9 +9526,29 @@
                 <w:sz w:val="22"/>
                 <w:szCs w:val="22"/>
               </w:rPr>
+              <w:t>current_env_upgrading</w:t>
+            </w:r>
+            <w:proofErr w:type="spellEnd"/>
+            <w:r>
+              <w:rPr>
+                <w:rFonts w:ascii="Calibri" w:hAnsi="Calibri"/>
+                <w:strike/>
+                <w:sz w:val="22"/>
+                <w:szCs w:val="22"/>
+              </w:rPr>
+              <w:t xml:space="preserve"> </w:t>
+            </w:r>
+            <w:r>
+              <w:rPr>
+                <w:rFonts w:ascii="Calibri" w:hAnsi="Calibri"/>
+                <w:strike/>
+                <w:sz w:val="22"/>
+                <w:szCs w:val="22"/>
+              </w:rPr>
               <w:br/>
-              <w:t xml:space="preserve">4) C3:  Master to current_env_upgrading </w:t>
-            </w:r>
+              <w:t xml:space="preserve">4) C3:  Master to </w:t>
+            </w:r>
+            <w:proofErr w:type="spellStart"/>
             <w:r>
               <w:rPr>
                 <w:rFonts w:ascii="Calibri" w:hAnsi="Calibri"/>
@@ -8694,9 +9556,29 @@
                 <w:sz w:val="22"/>
                 <w:szCs w:val="22"/>
               </w:rPr>
+              <w:t>current_env_upgrading</w:t>
+            </w:r>
+            <w:proofErr w:type="spellEnd"/>
+            <w:r>
+              <w:rPr>
+                <w:rFonts w:ascii="Calibri" w:hAnsi="Calibri"/>
+                <w:strike/>
+                <w:sz w:val="22"/>
+                <w:szCs w:val="22"/>
+              </w:rPr>
+              <w:t xml:space="preserve"> </w:t>
+            </w:r>
+            <w:r>
+              <w:rPr>
+                <w:rFonts w:ascii="Calibri" w:hAnsi="Calibri"/>
+                <w:strike/>
+                <w:sz w:val="22"/>
+                <w:szCs w:val="22"/>
+              </w:rPr>
               <w:br/>
-              <w:t xml:space="preserve">5) Reporting:  Master to current_env_upgrading </w:t>
-            </w:r>
+              <w:t xml:space="preserve">5) Reporting:  Master to </w:t>
+            </w:r>
+            <w:proofErr w:type="spellStart"/>
             <w:r>
               <w:rPr>
                 <w:rFonts w:ascii="Calibri" w:hAnsi="Calibri"/>
@@ -8704,9 +9586,29 @@
                 <w:sz w:val="22"/>
                 <w:szCs w:val="22"/>
               </w:rPr>
+              <w:t>current_env_upgrading</w:t>
+            </w:r>
+            <w:proofErr w:type="spellEnd"/>
+            <w:r>
+              <w:rPr>
+                <w:rFonts w:ascii="Calibri" w:hAnsi="Calibri"/>
+                <w:strike/>
+                <w:sz w:val="22"/>
+                <w:szCs w:val="22"/>
+              </w:rPr>
+              <w:t xml:space="preserve"> </w:t>
+            </w:r>
+            <w:r>
+              <w:rPr>
+                <w:rFonts w:ascii="Calibri" w:hAnsi="Calibri"/>
+                <w:strike/>
+                <w:sz w:val="22"/>
+                <w:szCs w:val="22"/>
+              </w:rPr>
               <w:br/>
-              <w:t>6) TPIC:  current_env_upgrading to itself</w:t>
-            </w:r>
+              <w:t xml:space="preserve">6) TPIC:  </w:t>
+            </w:r>
+            <w:proofErr w:type="spellStart"/>
             <w:r>
               <w:rPr>
                 <w:rFonts w:ascii="Calibri" w:hAnsi="Calibri"/>
@@ -8714,9 +9616,29 @@
                 <w:sz w:val="22"/>
                 <w:szCs w:val="22"/>
               </w:rPr>
+              <w:t>current_env_upgrading</w:t>
+            </w:r>
+            <w:proofErr w:type="spellEnd"/>
+            <w:r>
+              <w:rPr>
+                <w:rFonts w:ascii="Calibri" w:hAnsi="Calibri"/>
+                <w:strike/>
+                <w:sz w:val="22"/>
+                <w:szCs w:val="22"/>
+              </w:rPr>
+              <w:t xml:space="preserve"> to itself</w:t>
+            </w:r>
+            <w:r>
+              <w:rPr>
+                <w:rFonts w:ascii="Calibri" w:hAnsi="Calibri"/>
+                <w:strike/>
+                <w:sz w:val="22"/>
+                <w:szCs w:val="22"/>
+              </w:rPr>
               <w:br/>
-              <w:t>7) UIAPP:  current_env_upgrading to itself</w:t>
-            </w:r>
+              <w:t xml:space="preserve">7) UIAPP:  </w:t>
+            </w:r>
+            <w:proofErr w:type="spellStart"/>
             <w:r>
               <w:rPr>
                 <w:rFonts w:ascii="Calibri" w:hAnsi="Calibri"/>
@@ -8724,9 +9646,29 @@
                 <w:sz w:val="22"/>
                 <w:szCs w:val="22"/>
               </w:rPr>
+              <w:t>current_env_upgrading</w:t>
+            </w:r>
+            <w:proofErr w:type="spellEnd"/>
+            <w:r>
+              <w:rPr>
+                <w:rFonts w:ascii="Calibri" w:hAnsi="Calibri"/>
+                <w:strike/>
+                <w:sz w:val="22"/>
+                <w:szCs w:val="22"/>
+              </w:rPr>
+              <w:t xml:space="preserve"> to itself</w:t>
+            </w:r>
+            <w:r>
+              <w:rPr>
+                <w:rFonts w:ascii="Calibri" w:hAnsi="Calibri"/>
+                <w:strike/>
+                <w:sz w:val="22"/>
+                <w:szCs w:val="22"/>
+              </w:rPr>
               <w:br/>
-              <w:t>8) TPPUI:  current_env_upgrading to itself</w:t>
-            </w:r>
+              <w:t xml:space="preserve">8) TPPUI:  </w:t>
+            </w:r>
+            <w:proofErr w:type="spellStart"/>
             <w:r>
               <w:rPr>
                 <w:rFonts w:ascii="Calibri" w:hAnsi="Calibri"/>
@@ -8734,8 +9676,47 @@
                 <w:sz w:val="22"/>
                 <w:szCs w:val="22"/>
               </w:rPr>
+              <w:t>current_env_upgrading</w:t>
+            </w:r>
+            <w:proofErr w:type="spellEnd"/>
+            <w:r>
+              <w:rPr>
+                <w:rFonts w:ascii="Calibri" w:hAnsi="Calibri"/>
+                <w:strike/>
+                <w:sz w:val="22"/>
+                <w:szCs w:val="22"/>
+              </w:rPr>
+              <w:t xml:space="preserve"> to itself</w:t>
+            </w:r>
+            <w:r>
+              <w:rPr>
+                <w:rFonts w:ascii="Calibri" w:hAnsi="Calibri"/>
+                <w:strike/>
+                <w:sz w:val="22"/>
+                <w:szCs w:val="22"/>
+              </w:rPr>
               <w:br/>
-              <w:t>9) C3:  current_env_upgrading to itself</w:t>
+              <w:t xml:space="preserve">9) C3:  </w:t>
+            </w:r>
+            <w:proofErr w:type="spellStart"/>
+            <w:r>
+              <w:rPr>
+                <w:rFonts w:ascii="Calibri" w:hAnsi="Calibri"/>
+                <w:strike/>
+                <w:sz w:val="22"/>
+                <w:szCs w:val="22"/>
+              </w:rPr>
+              <w:t>current_env_upgrading</w:t>
+            </w:r>
+            <w:proofErr w:type="spellEnd"/>
+            <w:r>
+              <w:rPr>
+                <w:rFonts w:ascii="Calibri" w:hAnsi="Calibri"/>
+                <w:strike/>
+                <w:sz w:val="22"/>
+                <w:szCs w:val="22"/>
+              </w:rPr>
+              <w:t xml:space="preserve"> to itself</w:t>
             </w:r>
             <w:r>
               <w:rPr>
@@ -8793,7 +9774,26 @@
                 <w:szCs w:val="22"/>
               </w:rPr>
               <w:br/>
-              <w:t>8Q master for everything else</w:t>
+            </w:r>
+            <w:proofErr w:type="spellStart"/>
+            <w:r>
+              <w:rPr>
+                <w:rFonts w:ascii="Calibri" w:hAnsi="Calibri"/>
+                <w:strike/>
+                <w:sz w:val="22"/>
+                <w:szCs w:val="22"/>
+              </w:rPr>
+              <w:t>8Q</w:t>
+            </w:r>
+            <w:proofErr w:type="spellEnd"/>
+            <w:r>
+              <w:rPr>
+                <w:rFonts w:ascii="Calibri" w:hAnsi="Calibri"/>
+                <w:strike/>
+                <w:sz w:val="22"/>
+                <w:szCs w:val="22"/>
+              </w:rPr>
+              <w:t xml:space="preserve"> master for everything else</w:t>
             </w:r>
             <w:r>
               <w:rPr>
@@ -8915,27 +9915,31 @@
             </w:tcBorders>
           </w:tcPr>
           <w:p>
-            <w:ins w:id="84" w:author="Wigfall, Trevonte" w:date="2021-07-16T22:32:00Z">
+            <w:ins w:id="81" w:author="Wigfall, Trevonte" w:date="2021-07-16T22:32:00Z">
               <w:r>
                 <w:rPr>
                   <w:rFonts w:asciiTheme="minorHAnsi" w:hAnsiTheme="minorHAnsi"/>
                   <w:b/>
                   <w:sz w:val="22"/>
                   <w:szCs w:val="22"/>
-                  <w:rPrChange w:id="85" w:author="Trevonte Wigfall" w:date="2021-12-05T05:29:00Z">
-                    <w:rPr>
-                      <w:rFonts w:asciiTheme="minorHAnsi" w:hAnsiTheme="minorHAnsi"/>
-                      <w:b/>
-                      <w:sz w:val="22"/>
-                      <w:szCs w:val="22"/>
-                      <w:highlight w:val="yellow"/>
-                    </w:rPr>
-                  </w:rPrChange>
+                  <w:highlight w:val="yellow"/>
                 </w:rPr>
-                <w:t>MM/dd/yy</w:t>
+                <w:t>MM/dd/</w:t>
+              </w:r>
+              <w:proofErr w:type="spellStart"/>
+              <w:r>
+                <w:rPr>
+                  <w:rFonts w:asciiTheme="minorHAnsi" w:hAnsiTheme="minorHAnsi"/>
+                  <w:b/>
+                  <w:sz w:val="22"/>
+                  <w:szCs w:val="22"/>
+                  <w:highlight w:val="yellow"/>
+                </w:rPr>
+                <w:t>yy</w:t>
               </w:r>
             </w:ins>
-            <w:del w:id="86" w:author="Wigfall, Trevonte" w:date="2021-07-16T22:32:00Z">
+            <w:proofErr w:type="spellEnd"/>
+            <w:del w:id="82" w:author="Wigfall, Trevonte" w:date="2021-07-16T22:32:00Z">
               <w:r>
                 <w:rPr>
                   <w:rFonts w:asciiTheme="minorHAnsi" w:hAnsiTheme="minorHAnsi"/>
@@ -9024,8 +10028,20 @@
                 <w:sz w:val="22"/>
                 <w:szCs w:val="22"/>
               </w:rPr>
-              <w:t>Env Mgmt</w:t>
-            </w:r>
+              <w:t xml:space="preserve">Env </w:t>
+            </w:r>
+            <w:proofErr w:type="spellStart"/>
+            <w:r>
+              <w:rPr>
+                <w:rFonts w:asciiTheme="minorHAnsi" w:hAnsiTheme="minorHAnsi"/>
+                <w:b/>
+                <w:smallCaps/>
+                <w:sz w:val="22"/>
+                <w:szCs w:val="22"/>
+              </w:rPr>
+              <w:t>Mgmt</w:t>
+            </w:r>
+            <w:proofErr w:type="spellEnd"/>
           </w:p>
         </w:tc>
         <w:tc>
@@ -9180,27 +10196,31 @@
             </w:tcBorders>
           </w:tcPr>
           <w:p>
-            <w:ins w:id="87" w:author="Wigfall, Trevonte" w:date="2021-07-16T22:32:00Z">
+            <w:ins w:id="83" w:author="Wigfall, Trevonte" w:date="2021-07-16T22:32:00Z">
               <w:r>
                 <w:rPr>
                   <w:rFonts w:asciiTheme="minorHAnsi" w:hAnsiTheme="minorHAnsi"/>
                   <w:b/>
                   <w:sz w:val="22"/>
                   <w:szCs w:val="22"/>
-                  <w:rPrChange w:id="88" w:author="Trevonte Wigfall" w:date="2021-12-05T05:29:00Z">
-                    <w:rPr>
-                      <w:rFonts w:asciiTheme="minorHAnsi" w:hAnsiTheme="minorHAnsi"/>
-                      <w:b/>
-                      <w:sz w:val="22"/>
-                      <w:szCs w:val="22"/>
-                      <w:highlight w:val="yellow"/>
-                    </w:rPr>
-                  </w:rPrChange>
+                  <w:highlight w:val="yellow"/>
                 </w:rPr>
-                <w:t>MM/dd/yy</w:t>
+                <w:t>MM/dd/</w:t>
+              </w:r>
+              <w:proofErr w:type="spellStart"/>
+              <w:r>
+                <w:rPr>
+                  <w:rFonts w:asciiTheme="minorHAnsi" w:hAnsiTheme="minorHAnsi"/>
+                  <w:b/>
+                  <w:sz w:val="22"/>
+                  <w:szCs w:val="22"/>
+                  <w:highlight w:val="yellow"/>
+                </w:rPr>
+                <w:t>yy</w:t>
               </w:r>
             </w:ins>
-            <w:del w:id="89" w:author="Wigfall, Trevonte" w:date="2021-07-16T22:32:00Z">
+            <w:proofErr w:type="spellEnd"/>
+            <w:del w:id="84" w:author="Wigfall, Trevonte" w:date="2021-07-16T22:32:00Z">
               <w:r>
                 <w:rPr>
                   <w:rFonts w:asciiTheme="minorHAnsi" w:hAnsiTheme="minorHAnsi"/>
@@ -9446,27 +10466,31 @@
             </w:tcBorders>
           </w:tcPr>
           <w:p>
-            <w:ins w:id="90" w:author="Wigfall, Trevonte" w:date="2021-07-16T22:32:00Z">
+            <w:ins w:id="85" w:author="Wigfall, Trevonte" w:date="2021-07-16T22:32:00Z">
               <w:r>
                 <w:rPr>
                   <w:rFonts w:asciiTheme="minorHAnsi" w:hAnsiTheme="minorHAnsi"/>
                   <w:b/>
                   <w:sz w:val="22"/>
                   <w:szCs w:val="22"/>
-                  <w:rPrChange w:id="91" w:author="Trevonte Wigfall" w:date="2021-12-05T05:29:00Z">
-                    <w:rPr>
-                      <w:rFonts w:asciiTheme="minorHAnsi" w:hAnsiTheme="minorHAnsi"/>
-                      <w:b/>
-                      <w:sz w:val="22"/>
-                      <w:szCs w:val="22"/>
-                      <w:highlight w:val="yellow"/>
-                    </w:rPr>
-                  </w:rPrChange>
+                  <w:highlight w:val="yellow"/>
                 </w:rPr>
-                <w:t>MM/dd/yy</w:t>
+                <w:t>MM/dd/</w:t>
+              </w:r>
+              <w:proofErr w:type="spellStart"/>
+              <w:r>
+                <w:rPr>
+                  <w:rFonts w:asciiTheme="minorHAnsi" w:hAnsiTheme="minorHAnsi"/>
+                  <w:b/>
+                  <w:sz w:val="22"/>
+                  <w:szCs w:val="22"/>
+                  <w:highlight w:val="yellow"/>
+                </w:rPr>
+                <w:t>yy</w:t>
               </w:r>
             </w:ins>
-            <w:del w:id="92" w:author="Wigfall, Trevonte" w:date="2021-07-16T22:32:00Z">
+            <w:proofErr w:type="spellEnd"/>
+            <w:del w:id="86" w:author="Wigfall, Trevonte" w:date="2021-07-16T22:32:00Z">
               <w:r>
                 <w:rPr>
                   <w:rFonts w:asciiTheme="minorHAnsi" w:hAnsiTheme="minorHAnsi"/>
@@ -9536,6 +10560,7 @@
                 <w:sz w:val="24"/>
                 <w:szCs w:val="24"/>
               </w:rPr>
+              <w:lastRenderedPageBreak/>
               <w:t>Comments:</w:t>
             </w:r>
           </w:p>
@@ -9588,7 +10613,7 @@
 </file>
 
 <file path=word/endnotes.xml><?xml version="1.0" encoding="utf-8"?>
-<w:endnotes xmlns:wpc="http://schemas.microsoft.com/office/word/2010/wordprocessingCanvas" xmlns:cx="http://schemas.microsoft.com/office/drawing/2014/chartex" xmlns:cx1="http://schemas.microsoft.com/office/drawing/2015/9/8/chartex" xmlns:cx2="http://schemas.microsoft.com/office/drawing/2015/10/21/chartex" xmlns:cx3="http://schemas.microsoft.com/office/drawing/2016/5/9/chartex" xmlns:cx4="http://schemas.microsoft.com/office/drawing/2016/5/10/chartex" xmlns:cx5="http://schemas.microsoft.com/office/drawing/2016/5/11/chartex" xmlns:cx6="http://schemas.microsoft.com/office/drawing/2016/5/12/chartex" xmlns:cx7="http://schemas.microsoft.com/office/drawing/2016/5/13/chartex" xmlns:cx8="http://schemas.microsoft.com/office/drawing/2016/5/14/chartex" xmlns:mc="http://schemas.openxmlformats.org/markup-compatibility/2006" xmlns:aink="http://schemas.microsoft.com/office/drawing/2016/ink" xmlns:am3d="http://schemas.microsoft.com/office/drawing/2017/model3d" xmlns:o="urn:schemas-microsoft-com:office:office" xmlns:r="http://schemas.openxmlformats.org/officeDocument/2006/relationships" xmlns:m="http://schemas.openxmlformats.org/officeDocument/2006/math" xmlns:v="urn:schemas-microsoft-com:vml" xmlns:wp14="http://schemas.microsoft.com/office/word/2010/wordprocessingDrawing" xmlns:wp="http://schemas.openxmlformats.org/drawingml/2006/wordprocessingDrawing" xmlns:w10="urn:schemas-microsoft-com:office:word" xmlns:w="http://schemas.openxmlformats.org/wordprocessingml/2006/main" xmlns:w14="http://schemas.microsoft.com/office/word/2010/wordml" xmlns:w15="http://schemas.microsoft.com/office/word/2012/wordml" xmlns:w16cex="http://schemas.microsoft.com/office/word/2018/wordml/cex" xmlns:w16cid="http://schemas.microsoft.com/office/word/2016/wordml/cid" xmlns:w16="http://schemas.microsoft.com/office/word/2018/wordml" xmlns:w16sdtdh="http://schemas.microsoft.com/office/word/2020/wordml/sdtdatahash" xmlns:w16se="http://schemas.microsoft.com/office/word/2015/wordml/symex" xmlns:wpg="http://schemas.microsoft.com/office/word/2010/wordprocessingGroup" xmlns:wpi="http://schemas.microsoft.com/office/word/2010/wordprocessingInk" xmlns:wne="http://schemas.microsoft.com/office/word/2006/wordml" xmlns:wps="http://schemas.microsoft.com/office/word/2010/wordprocessingShape" mc:Ignorable="w14 w15 w16se w16cid w16 w16cex w16sdtdh wp14">
+<w:endnotes xmlns:wpc="http://schemas.microsoft.com/office/word/2010/wordprocessingCanvas" xmlns:cx="http://schemas.microsoft.com/office/drawing/2014/chartex" xmlns:cx1="http://schemas.microsoft.com/office/drawing/2015/9/8/chartex" xmlns:cx2="http://schemas.microsoft.com/office/drawing/2015/10/21/chartex" xmlns:cx3="http://schemas.microsoft.com/office/drawing/2016/5/9/chartex" xmlns:cx4="http://schemas.microsoft.com/office/drawing/2016/5/10/chartex" xmlns:cx5="http://schemas.microsoft.com/office/drawing/2016/5/11/chartex" xmlns:cx6="http://schemas.microsoft.com/office/drawing/2016/5/12/chartex" xmlns:cx7="http://schemas.microsoft.com/office/drawing/2016/5/13/chartex" xmlns:cx8="http://schemas.microsoft.com/office/drawing/2016/5/14/chartex" xmlns:mc="http://schemas.openxmlformats.org/markup-compatibility/2006" xmlns:aink="http://schemas.microsoft.com/office/drawing/2016/ink" xmlns:am3d="http://schemas.microsoft.com/office/drawing/2017/model3d" xmlns:o="urn:schemas-microsoft-com:office:office" xmlns:r="http://schemas.openxmlformats.org/officeDocument/2006/relationships" xmlns:m="http://schemas.openxmlformats.org/officeDocument/2006/math" xmlns:v="urn:schemas-microsoft-com:vml" xmlns:wp14="http://schemas.microsoft.com/office/word/2010/wordprocessingDrawing" xmlns:wp="http://schemas.openxmlformats.org/drawingml/2006/wordprocessingDrawing" xmlns:w10="urn:schemas-microsoft-com:office:word" xmlns:w="http://schemas.openxmlformats.org/wordprocessingml/2006/main" xmlns:w14="http://schemas.microsoft.com/office/word/2010/wordml" xmlns:w15="http://schemas.microsoft.com/office/word/2012/wordml" xmlns:w16cex="http://schemas.microsoft.com/office/word/2018/wordml/cex" xmlns:w16cid="http://schemas.microsoft.com/office/word/2016/wordml/cid" xmlns:w16="http://schemas.microsoft.com/office/word/2018/wordml" xmlns:w16se="http://schemas.microsoft.com/office/word/2015/wordml/symex" xmlns:wpg="http://schemas.microsoft.com/office/word/2010/wordprocessingGroup" xmlns:wpi="http://schemas.microsoft.com/office/word/2010/wordprocessingInk" xmlns:wne="http://schemas.microsoft.com/office/word/2006/wordml" xmlns:wps="http://schemas.microsoft.com/office/word/2010/wordprocessingShape" mc:Ignorable="w14 w15 w16se w16cid w16 w16cex wp14">
   <w:endnote w:type="separator" w:id="-1">
     <w:p>
       <w:r>
@@ -9607,7 +10632,7 @@
 </file>
 
 <file path=word/footer1.xml><?xml version="1.0" encoding="utf-8"?>
-<w:ftr xmlns:wpc="http://schemas.microsoft.com/office/word/2010/wordprocessingCanvas" xmlns:cx="http://schemas.microsoft.com/office/drawing/2014/chartex" xmlns:cx1="http://schemas.microsoft.com/office/drawing/2015/9/8/chartex" xmlns:cx2="http://schemas.microsoft.com/office/drawing/2015/10/21/chartex" xmlns:cx3="http://schemas.microsoft.com/office/drawing/2016/5/9/chartex" xmlns:cx4="http://schemas.microsoft.com/office/drawing/2016/5/10/chartex" xmlns:cx5="http://schemas.microsoft.com/office/drawing/2016/5/11/chartex" xmlns:cx6="http://schemas.microsoft.com/office/drawing/2016/5/12/chartex" xmlns:cx7="http://schemas.microsoft.com/office/drawing/2016/5/13/chartex" xmlns:cx8="http://schemas.microsoft.com/office/drawing/2016/5/14/chartex" xmlns:mc="http://schemas.openxmlformats.org/markup-compatibility/2006" xmlns:aink="http://schemas.microsoft.com/office/drawing/2016/ink" xmlns:am3d="http://schemas.microsoft.com/office/drawing/2017/model3d" xmlns:o="urn:schemas-microsoft-com:office:office" xmlns:r="http://schemas.openxmlformats.org/officeDocument/2006/relationships" xmlns:m="http://schemas.openxmlformats.org/officeDocument/2006/math" xmlns:v="urn:schemas-microsoft-com:vml" xmlns:wp14="http://schemas.microsoft.com/office/word/2010/wordprocessingDrawing" xmlns:wp="http://schemas.openxmlformats.org/drawingml/2006/wordprocessingDrawing" xmlns:w10="urn:schemas-microsoft-com:office:word" xmlns:w="http://schemas.openxmlformats.org/wordprocessingml/2006/main" xmlns:w14="http://schemas.microsoft.com/office/word/2010/wordml" xmlns:w15="http://schemas.microsoft.com/office/word/2012/wordml" xmlns:w16cex="http://schemas.microsoft.com/office/word/2018/wordml/cex" xmlns:w16cid="http://schemas.microsoft.com/office/word/2016/wordml/cid" xmlns:w16="http://schemas.microsoft.com/office/word/2018/wordml" xmlns:w16sdtdh="http://schemas.microsoft.com/office/word/2020/wordml/sdtdatahash" xmlns:w16se="http://schemas.microsoft.com/office/word/2015/wordml/symex" xmlns:wpg="http://schemas.microsoft.com/office/word/2010/wordprocessingGroup" xmlns:wpi="http://schemas.microsoft.com/office/word/2010/wordprocessingInk" xmlns:wne="http://schemas.microsoft.com/office/word/2006/wordml" xmlns:wps="http://schemas.microsoft.com/office/word/2010/wordprocessingShape" mc:Ignorable="w14 w15 w16se w16cid w16 w16cex w16sdtdh wp14">
+<w:ftr xmlns:wpc="http://schemas.microsoft.com/office/word/2010/wordprocessingCanvas" xmlns:cx="http://schemas.microsoft.com/office/drawing/2014/chartex" xmlns:cx1="http://schemas.microsoft.com/office/drawing/2015/9/8/chartex" xmlns:cx2="http://schemas.microsoft.com/office/drawing/2015/10/21/chartex" xmlns:cx3="http://schemas.microsoft.com/office/drawing/2016/5/9/chartex" xmlns:cx4="http://schemas.microsoft.com/office/drawing/2016/5/10/chartex" xmlns:cx5="http://schemas.microsoft.com/office/drawing/2016/5/11/chartex" xmlns:cx6="http://schemas.microsoft.com/office/drawing/2016/5/12/chartex" xmlns:cx7="http://schemas.microsoft.com/office/drawing/2016/5/13/chartex" xmlns:cx8="http://schemas.microsoft.com/office/drawing/2016/5/14/chartex" xmlns:mc="http://schemas.openxmlformats.org/markup-compatibility/2006" xmlns:aink="http://schemas.microsoft.com/office/drawing/2016/ink" xmlns:am3d="http://schemas.microsoft.com/office/drawing/2017/model3d" xmlns:o="urn:schemas-microsoft-com:office:office" xmlns:r="http://schemas.openxmlformats.org/officeDocument/2006/relationships" xmlns:m="http://schemas.openxmlformats.org/officeDocument/2006/math" xmlns:v="urn:schemas-microsoft-com:vml" xmlns:wp14="http://schemas.microsoft.com/office/word/2010/wordprocessingDrawing" xmlns:wp="http://schemas.openxmlformats.org/drawingml/2006/wordprocessingDrawing" xmlns:w10="urn:schemas-microsoft-com:office:word" xmlns:w="http://schemas.openxmlformats.org/wordprocessingml/2006/main" xmlns:w14="http://schemas.microsoft.com/office/word/2010/wordml" xmlns:w15="http://schemas.microsoft.com/office/word/2012/wordml" xmlns:w16cex="http://schemas.microsoft.com/office/word/2018/wordml/cex" xmlns:w16cid="http://schemas.microsoft.com/office/word/2016/wordml/cid" xmlns:w16="http://schemas.microsoft.com/office/word/2018/wordml" xmlns:w16se="http://schemas.microsoft.com/office/word/2015/wordml/symex" xmlns:wpg="http://schemas.microsoft.com/office/word/2010/wordprocessingGroup" xmlns:wpi="http://schemas.microsoft.com/office/word/2010/wordprocessingInk" xmlns:wne="http://schemas.microsoft.com/office/word/2006/wordml" xmlns:wps="http://schemas.microsoft.com/office/word/2010/wordprocessingShape" mc:Ignorable="w14 w15 w16se w16cid w16 w16cex wp14">
   <w:p>
     <w:pPr>
       <w:pStyle w:val="Footer"/>
@@ -9712,7 +10737,7 @@
 </file>
 
 <file path=word/footnotes.xml><?xml version="1.0" encoding="utf-8"?>
-<w:footnotes xmlns:wpc="http://schemas.microsoft.com/office/word/2010/wordprocessingCanvas" xmlns:cx="http://schemas.microsoft.com/office/drawing/2014/chartex" xmlns:cx1="http://schemas.microsoft.com/office/drawing/2015/9/8/chartex" xmlns:cx2="http://schemas.microsoft.com/office/drawing/2015/10/21/chartex" xmlns:cx3="http://schemas.microsoft.com/office/drawing/2016/5/9/chartex" xmlns:cx4="http://schemas.microsoft.com/office/drawing/2016/5/10/chartex" xmlns:cx5="http://schemas.microsoft.com/office/drawing/2016/5/11/chartex" xmlns:cx6="http://schemas.microsoft.com/office/drawing/2016/5/12/chartex" xmlns:cx7="http://schemas.microsoft.com/office/drawing/2016/5/13/chartex" xmlns:cx8="http://schemas.microsoft.com/office/drawing/2016/5/14/chartex" xmlns:mc="http://schemas.openxmlformats.org/markup-compatibility/2006" xmlns:aink="http://schemas.microsoft.com/office/drawing/2016/ink" xmlns:am3d="http://schemas.microsoft.com/office/drawing/2017/model3d" xmlns:o="urn:schemas-microsoft-com:office:office" xmlns:r="http://schemas.openxmlformats.org/officeDocument/2006/relationships" xmlns:m="http://schemas.openxmlformats.org/officeDocument/2006/math" xmlns:v="urn:schemas-microsoft-com:vml" xmlns:wp14="http://schemas.microsoft.com/office/word/2010/wordprocessingDrawing" xmlns:wp="http://schemas.openxmlformats.org/drawingml/2006/wordprocessingDrawing" xmlns:w10="urn:schemas-microsoft-com:office:word" xmlns:w="http://schemas.openxmlformats.org/wordprocessingml/2006/main" xmlns:w14="http://schemas.microsoft.com/office/word/2010/wordml" xmlns:w15="http://schemas.microsoft.com/office/word/2012/wordml" xmlns:w16cex="http://schemas.microsoft.com/office/word/2018/wordml/cex" xmlns:w16cid="http://schemas.microsoft.com/office/word/2016/wordml/cid" xmlns:w16="http://schemas.microsoft.com/office/word/2018/wordml" xmlns:w16sdtdh="http://schemas.microsoft.com/office/word/2020/wordml/sdtdatahash" xmlns:w16se="http://schemas.microsoft.com/office/word/2015/wordml/symex" xmlns:wpg="http://schemas.microsoft.com/office/word/2010/wordprocessingGroup" xmlns:wpi="http://schemas.microsoft.com/office/word/2010/wordprocessingInk" xmlns:wne="http://schemas.microsoft.com/office/word/2006/wordml" xmlns:wps="http://schemas.microsoft.com/office/word/2010/wordprocessingShape" mc:Ignorable="w14 w15 w16se w16cid w16 w16cex w16sdtdh wp14">
+<w:footnotes xmlns:wpc="http://schemas.microsoft.com/office/word/2010/wordprocessingCanvas" xmlns:cx="http://schemas.microsoft.com/office/drawing/2014/chartex" xmlns:cx1="http://schemas.microsoft.com/office/drawing/2015/9/8/chartex" xmlns:cx2="http://schemas.microsoft.com/office/drawing/2015/10/21/chartex" xmlns:cx3="http://schemas.microsoft.com/office/drawing/2016/5/9/chartex" xmlns:cx4="http://schemas.microsoft.com/office/drawing/2016/5/10/chartex" xmlns:cx5="http://schemas.microsoft.com/office/drawing/2016/5/11/chartex" xmlns:cx6="http://schemas.microsoft.com/office/drawing/2016/5/12/chartex" xmlns:cx7="http://schemas.microsoft.com/office/drawing/2016/5/13/chartex" xmlns:cx8="http://schemas.microsoft.com/office/drawing/2016/5/14/chartex" xmlns:mc="http://schemas.openxmlformats.org/markup-compatibility/2006" xmlns:aink="http://schemas.microsoft.com/office/drawing/2016/ink" xmlns:am3d="http://schemas.microsoft.com/office/drawing/2017/model3d" xmlns:o="urn:schemas-microsoft-com:office:office" xmlns:r="http://schemas.openxmlformats.org/officeDocument/2006/relationships" xmlns:m="http://schemas.openxmlformats.org/officeDocument/2006/math" xmlns:v="urn:schemas-microsoft-com:vml" xmlns:wp14="http://schemas.microsoft.com/office/word/2010/wordprocessingDrawing" xmlns:wp="http://schemas.openxmlformats.org/drawingml/2006/wordprocessingDrawing" xmlns:w10="urn:schemas-microsoft-com:office:word" xmlns:w="http://schemas.openxmlformats.org/wordprocessingml/2006/main" xmlns:w14="http://schemas.microsoft.com/office/word/2010/wordml" xmlns:w15="http://schemas.microsoft.com/office/word/2012/wordml" xmlns:w16cex="http://schemas.microsoft.com/office/word/2018/wordml/cex" xmlns:w16cid="http://schemas.microsoft.com/office/word/2016/wordml/cid" xmlns:w16="http://schemas.microsoft.com/office/word/2018/wordml" xmlns:w16se="http://schemas.microsoft.com/office/word/2015/wordml/symex" xmlns:wpg="http://schemas.microsoft.com/office/word/2010/wordprocessingGroup" xmlns:wpi="http://schemas.microsoft.com/office/word/2010/wordprocessingInk" xmlns:wne="http://schemas.microsoft.com/office/word/2006/wordml" xmlns:wps="http://schemas.microsoft.com/office/word/2010/wordprocessingShape" mc:Ignorable="w14 w15 w16se w16cid w16 w16cex wp14">
   <w:footnote w:type="separator" w:id="-1">
     <w:p>
       <w:r>
@@ -9731,7 +10756,7 @@
 </file>
 
 <file path=word/header1.xml><?xml version="1.0" encoding="utf-8"?>
-<w:hdr xmlns:wpc="http://schemas.microsoft.com/office/word/2010/wordprocessingCanvas" xmlns:cx="http://schemas.microsoft.com/office/drawing/2014/chartex" xmlns:cx1="http://schemas.microsoft.com/office/drawing/2015/9/8/chartex" xmlns:cx2="http://schemas.microsoft.com/office/drawing/2015/10/21/chartex" xmlns:cx3="http://schemas.microsoft.com/office/drawing/2016/5/9/chartex" xmlns:cx4="http://schemas.microsoft.com/office/drawing/2016/5/10/chartex" xmlns:cx5="http://schemas.microsoft.com/office/drawing/2016/5/11/chartex" xmlns:cx6="http://schemas.microsoft.com/office/drawing/2016/5/12/chartex" xmlns:cx7="http://schemas.microsoft.com/office/drawing/2016/5/13/chartex" xmlns:cx8="http://schemas.microsoft.com/office/drawing/2016/5/14/chartex" xmlns:mc="http://schemas.openxmlformats.org/markup-compatibility/2006" xmlns:aink="http://schemas.microsoft.com/office/drawing/2016/ink" xmlns:am3d="http://schemas.microsoft.com/office/drawing/2017/model3d" xmlns:o="urn:schemas-microsoft-com:office:office" xmlns:r="http://schemas.openxmlformats.org/officeDocument/2006/relationships" xmlns:m="http://schemas.openxmlformats.org/officeDocument/2006/math" xmlns:v="urn:schemas-microsoft-com:vml" xmlns:wp14="http://schemas.microsoft.com/office/word/2010/wordprocessingDrawing" xmlns:wp="http://schemas.openxmlformats.org/drawingml/2006/wordprocessingDrawing" xmlns:w10="urn:schemas-microsoft-com:office:word" xmlns:w="http://schemas.openxmlformats.org/wordprocessingml/2006/main" xmlns:w14="http://schemas.microsoft.com/office/word/2010/wordml" xmlns:w15="http://schemas.microsoft.com/office/word/2012/wordml" xmlns:w16cex="http://schemas.microsoft.com/office/word/2018/wordml/cex" xmlns:w16cid="http://schemas.microsoft.com/office/word/2016/wordml/cid" xmlns:w16="http://schemas.microsoft.com/office/word/2018/wordml" xmlns:w16sdtdh="http://schemas.microsoft.com/office/word/2020/wordml/sdtdatahash" xmlns:w16se="http://schemas.microsoft.com/office/word/2015/wordml/symex" xmlns:wpg="http://schemas.microsoft.com/office/word/2010/wordprocessingGroup" xmlns:wpi="http://schemas.microsoft.com/office/word/2010/wordprocessingInk" xmlns:wne="http://schemas.microsoft.com/office/word/2006/wordml" xmlns:wps="http://schemas.microsoft.com/office/word/2010/wordprocessingShape" mc:Ignorable="w14 w15 w16se w16cid w16 w16cex w16sdtdh wp14">
+<w:hdr xmlns:wpc="http://schemas.microsoft.com/office/word/2010/wordprocessingCanvas" xmlns:cx="http://schemas.microsoft.com/office/drawing/2014/chartex" xmlns:cx1="http://schemas.microsoft.com/office/drawing/2015/9/8/chartex" xmlns:cx2="http://schemas.microsoft.com/office/drawing/2015/10/21/chartex" xmlns:cx3="http://schemas.microsoft.com/office/drawing/2016/5/9/chartex" xmlns:cx4="http://schemas.microsoft.com/office/drawing/2016/5/10/chartex" xmlns:cx5="http://schemas.microsoft.com/office/drawing/2016/5/11/chartex" xmlns:cx6="http://schemas.microsoft.com/office/drawing/2016/5/12/chartex" xmlns:cx7="http://schemas.microsoft.com/office/drawing/2016/5/13/chartex" xmlns:cx8="http://schemas.microsoft.com/office/drawing/2016/5/14/chartex" xmlns:mc="http://schemas.openxmlformats.org/markup-compatibility/2006" xmlns:aink="http://schemas.microsoft.com/office/drawing/2016/ink" xmlns:am3d="http://schemas.microsoft.com/office/drawing/2017/model3d" xmlns:o="urn:schemas-microsoft-com:office:office" xmlns:r="http://schemas.openxmlformats.org/officeDocument/2006/relationships" xmlns:m="http://schemas.openxmlformats.org/officeDocument/2006/math" xmlns:v="urn:schemas-microsoft-com:vml" xmlns:wp14="http://schemas.microsoft.com/office/word/2010/wordprocessingDrawing" xmlns:wp="http://schemas.openxmlformats.org/drawingml/2006/wordprocessingDrawing" xmlns:w10="urn:schemas-microsoft-com:office:word" xmlns:w="http://schemas.openxmlformats.org/wordprocessingml/2006/main" xmlns:w14="http://schemas.microsoft.com/office/word/2010/wordml" xmlns:w15="http://schemas.microsoft.com/office/word/2012/wordml" xmlns:w16cex="http://schemas.microsoft.com/office/word/2018/wordml/cex" xmlns:w16cid="http://schemas.microsoft.com/office/word/2016/wordml/cid" xmlns:w16="http://schemas.microsoft.com/office/word/2018/wordml" xmlns:w16se="http://schemas.microsoft.com/office/word/2015/wordml/symex" xmlns:wpg="http://schemas.microsoft.com/office/word/2010/wordprocessingGroup" xmlns:wpi="http://schemas.microsoft.com/office/word/2010/wordprocessingInk" xmlns:wne="http://schemas.microsoft.com/office/word/2006/wordml" xmlns:wps="http://schemas.microsoft.com/office/word/2010/wordprocessingShape" mc:Ignorable="w14 w15 w16se w16cid w16 w16cex wp14">
   <w:p>
     <w:pPr>
       <w:pStyle w:val="Title"/>
@@ -9770,7 +10795,7 @@
         <v:shape id="_x0000_s2049" type="#_x0000_t75" style="position:absolute;left:0;text-align:left;margin-left:4.05pt;margin-top:.2pt;width:172.8pt;height:66.1pt;z-index:-251658752">
           <v:imagedata r:id="rId1" o:title=""/>
         </v:shape>
-        <o:OLEObject Type="Embed" ProgID="WangImage.Document" ShapeID="_x0000_s2049" DrawAspect="Content" ObjectID="_1700187311" r:id="rId2"/>
+        <o:OLEObject Type="Embed" ProgID="WangImage.Document" ShapeID="_x0000_s2049" DrawAspect="Content" ObjectID="_1687979903" r:id="rId2"/>
       </w:object>
     </w:r>
   </w:p>
@@ -9846,7 +10871,7 @@
 </file>
 
 <file path=word/numbering.xml><?xml version="1.0" encoding="utf-8"?>
-<w:numbering xmlns:wpc="http://schemas.microsoft.com/office/word/2010/wordprocessingCanvas" xmlns:cx="http://schemas.microsoft.com/office/drawing/2014/chartex" xmlns:cx1="http://schemas.microsoft.com/office/drawing/2015/9/8/chartex" xmlns:cx2="http://schemas.microsoft.com/office/drawing/2015/10/21/chartex" xmlns:cx3="http://schemas.microsoft.com/office/drawing/2016/5/9/chartex" xmlns:cx4="http://schemas.microsoft.com/office/drawing/2016/5/10/chartex" xmlns:cx5="http://schemas.microsoft.com/office/drawing/2016/5/11/chartex" xmlns:cx6="http://schemas.microsoft.com/office/drawing/2016/5/12/chartex" xmlns:cx7="http://schemas.microsoft.com/office/drawing/2016/5/13/chartex" xmlns:cx8="http://schemas.microsoft.com/office/drawing/2016/5/14/chartex" xmlns:mc="http://schemas.openxmlformats.org/markup-compatibility/2006" xmlns:aink="http://schemas.microsoft.com/office/drawing/2016/ink" xmlns:am3d="http://schemas.microsoft.com/office/drawing/2017/model3d" xmlns:o="urn:schemas-microsoft-com:office:office" xmlns:r="http://schemas.openxmlformats.org/officeDocument/2006/relationships" xmlns:m="http://schemas.openxmlformats.org/officeDocument/2006/math" xmlns:v="urn:schemas-microsoft-com:vml" xmlns:wp14="http://schemas.microsoft.com/office/word/2010/wordprocessingDrawing" xmlns:wp="http://schemas.openxmlformats.org/drawingml/2006/wordprocessingDrawing" xmlns:w10="urn:schemas-microsoft-com:office:word" xmlns:w="http://schemas.openxmlformats.org/wordprocessingml/2006/main" xmlns:w14="http://schemas.microsoft.com/office/word/2010/wordml" xmlns:w15="http://schemas.microsoft.com/office/word/2012/wordml" xmlns:w16cex="http://schemas.microsoft.com/office/word/2018/wordml/cex" xmlns:w16cid="http://schemas.microsoft.com/office/word/2016/wordml/cid" xmlns:w16="http://schemas.microsoft.com/office/word/2018/wordml" xmlns:w16sdtdh="http://schemas.microsoft.com/office/word/2020/wordml/sdtdatahash" xmlns:w16se="http://schemas.microsoft.com/office/word/2015/wordml/symex" xmlns:wpg="http://schemas.microsoft.com/office/word/2010/wordprocessingGroup" xmlns:wpi="http://schemas.microsoft.com/office/word/2010/wordprocessingInk" xmlns:wne="http://schemas.microsoft.com/office/word/2006/wordml" xmlns:wps="http://schemas.microsoft.com/office/word/2010/wordprocessingShape" mc:Ignorable="w14 w15 w16se w16cid w16 w16cex w16sdtdh wp14">
+<w:numbering xmlns:wpc="http://schemas.microsoft.com/office/word/2010/wordprocessingCanvas" xmlns:cx="http://schemas.microsoft.com/office/drawing/2014/chartex" xmlns:cx1="http://schemas.microsoft.com/office/drawing/2015/9/8/chartex" xmlns:cx2="http://schemas.microsoft.com/office/drawing/2015/10/21/chartex" xmlns:cx3="http://schemas.microsoft.com/office/drawing/2016/5/9/chartex" xmlns:cx4="http://schemas.microsoft.com/office/drawing/2016/5/10/chartex" xmlns:cx5="http://schemas.microsoft.com/office/drawing/2016/5/11/chartex" xmlns:cx6="http://schemas.microsoft.com/office/drawing/2016/5/12/chartex" xmlns:cx7="http://schemas.microsoft.com/office/drawing/2016/5/13/chartex" xmlns:cx8="http://schemas.microsoft.com/office/drawing/2016/5/14/chartex" xmlns:mc="http://schemas.openxmlformats.org/markup-compatibility/2006" xmlns:aink="http://schemas.microsoft.com/office/drawing/2016/ink" xmlns:am3d="http://schemas.microsoft.com/office/drawing/2017/model3d" xmlns:o="urn:schemas-microsoft-com:office:office" xmlns:r="http://schemas.openxmlformats.org/officeDocument/2006/relationships" xmlns:m="http://schemas.openxmlformats.org/officeDocument/2006/math" xmlns:v="urn:schemas-microsoft-com:vml" xmlns:wp14="http://schemas.microsoft.com/office/word/2010/wordprocessingDrawing" xmlns:wp="http://schemas.openxmlformats.org/drawingml/2006/wordprocessingDrawing" xmlns:w10="urn:schemas-microsoft-com:office:word" xmlns:w="http://schemas.openxmlformats.org/wordprocessingml/2006/main" xmlns:w14="http://schemas.microsoft.com/office/word/2010/wordml" xmlns:w15="http://schemas.microsoft.com/office/word/2012/wordml" xmlns:w16cex="http://schemas.microsoft.com/office/word/2018/wordml/cex" xmlns:w16cid="http://schemas.microsoft.com/office/word/2016/wordml/cid" xmlns:w16="http://schemas.microsoft.com/office/word/2018/wordml" xmlns:w16se="http://schemas.microsoft.com/office/word/2015/wordml/symex" xmlns:wpg="http://schemas.microsoft.com/office/word/2010/wordprocessingGroup" xmlns:wpi="http://schemas.microsoft.com/office/word/2010/wordprocessingInk" xmlns:wne="http://schemas.microsoft.com/office/word/2006/wordml" xmlns:wps="http://schemas.microsoft.com/office/word/2010/wordprocessingShape" mc:Ignorable="w14 w15 w16se w16cid w16 w16cex wp14">
   <w:abstractNum w:abstractNumId="0" w15:restartNumberingAfterBreak="0">
     <w:nsid w:val="FFFFFF89"/>
     <w:multiLevelType w:val="singleLevel"/>
@@ -13997,18 +15022,15 @@
 </file>
 
 <file path=word/people.xml><?xml version="1.0" encoding="utf-8"?>
-<w15:people xmlns:wpc="http://schemas.microsoft.com/office/word/2010/wordprocessingCanvas" xmlns:cx="http://schemas.microsoft.com/office/drawing/2014/chartex" xmlns:cx1="http://schemas.microsoft.com/office/drawing/2015/9/8/chartex" xmlns:cx2="http://schemas.microsoft.com/office/drawing/2015/10/21/chartex" xmlns:cx3="http://schemas.microsoft.com/office/drawing/2016/5/9/chartex" xmlns:cx4="http://schemas.microsoft.com/office/drawing/2016/5/10/chartex" xmlns:cx5="http://schemas.microsoft.com/office/drawing/2016/5/11/chartex" xmlns:cx6="http://schemas.microsoft.com/office/drawing/2016/5/12/chartex" xmlns:cx7="http://schemas.microsoft.com/office/drawing/2016/5/13/chartex" xmlns:cx8="http://schemas.microsoft.com/office/drawing/2016/5/14/chartex" xmlns:mc="http://schemas.openxmlformats.org/markup-compatibility/2006" xmlns:aink="http://schemas.microsoft.com/office/drawing/2016/ink" xmlns:am3d="http://schemas.microsoft.com/office/drawing/2017/model3d" xmlns:o="urn:schemas-microsoft-com:office:office" xmlns:r="http://schemas.openxmlformats.org/officeDocument/2006/relationships" xmlns:m="http://schemas.openxmlformats.org/officeDocument/2006/math" xmlns:v="urn:schemas-microsoft-com:vml" xmlns:wp14="http://schemas.microsoft.com/office/word/2010/wordprocessingDrawing" xmlns:wp="http://schemas.openxmlformats.org/drawingml/2006/wordprocessingDrawing" xmlns:w10="urn:schemas-microsoft-com:office:word" xmlns:w="http://schemas.openxmlformats.org/wordprocessingml/2006/main" xmlns:w14="http://schemas.microsoft.com/office/word/2010/wordml" xmlns:w15="http://schemas.microsoft.com/office/word/2012/wordml" xmlns:w16cex="http://schemas.microsoft.com/office/word/2018/wordml/cex" xmlns:w16cid="http://schemas.microsoft.com/office/word/2016/wordml/cid" xmlns:w16="http://schemas.microsoft.com/office/word/2018/wordml" xmlns:w16sdtdh="http://schemas.microsoft.com/office/word/2020/wordml/sdtdatahash" xmlns:w16se="http://schemas.microsoft.com/office/word/2015/wordml/symex" xmlns:wpg="http://schemas.microsoft.com/office/word/2010/wordprocessingGroup" xmlns:wpi="http://schemas.microsoft.com/office/word/2010/wordprocessingInk" xmlns:wne="http://schemas.microsoft.com/office/word/2006/wordml" xmlns:wps="http://schemas.microsoft.com/office/word/2010/wordprocessingShape" mc:Ignorable="w14 w15 w16se w16cid w16 w16cex w16sdtdh wp14">
+<w15:people xmlns:wpc="http://schemas.microsoft.com/office/word/2010/wordprocessingCanvas" xmlns:cx="http://schemas.microsoft.com/office/drawing/2014/chartex" xmlns:cx1="http://schemas.microsoft.com/office/drawing/2015/9/8/chartex" xmlns:cx2="http://schemas.microsoft.com/office/drawing/2015/10/21/chartex" xmlns:cx3="http://schemas.microsoft.com/office/drawing/2016/5/9/chartex" xmlns:cx4="http://schemas.microsoft.com/office/drawing/2016/5/10/chartex" xmlns:cx5="http://schemas.microsoft.com/office/drawing/2016/5/11/chartex" xmlns:cx6="http://schemas.microsoft.com/office/drawing/2016/5/12/chartex" xmlns:cx7="http://schemas.microsoft.com/office/drawing/2016/5/13/chartex" xmlns:cx8="http://schemas.microsoft.com/office/drawing/2016/5/14/chartex" xmlns:mc="http://schemas.openxmlformats.org/markup-compatibility/2006" xmlns:aink="http://schemas.microsoft.com/office/drawing/2016/ink" xmlns:am3d="http://schemas.microsoft.com/office/drawing/2017/model3d" xmlns:o="urn:schemas-microsoft-com:office:office" xmlns:r="http://schemas.openxmlformats.org/officeDocument/2006/relationships" xmlns:m="http://schemas.openxmlformats.org/officeDocument/2006/math" xmlns:v="urn:schemas-microsoft-com:vml" xmlns:wp14="http://schemas.microsoft.com/office/word/2010/wordprocessingDrawing" xmlns:wp="http://schemas.openxmlformats.org/drawingml/2006/wordprocessingDrawing" xmlns:w10="urn:schemas-microsoft-com:office:word" xmlns:w="http://schemas.openxmlformats.org/wordprocessingml/2006/main" xmlns:w14="http://schemas.microsoft.com/office/word/2010/wordml" xmlns:w15="http://schemas.microsoft.com/office/word/2012/wordml" xmlns:w16cex="http://schemas.microsoft.com/office/word/2018/wordml/cex" xmlns:w16cid="http://schemas.microsoft.com/office/word/2016/wordml/cid" xmlns:w16="http://schemas.microsoft.com/office/word/2018/wordml" xmlns:w16se="http://schemas.microsoft.com/office/word/2015/wordml/symex" xmlns:wpg="http://schemas.microsoft.com/office/word/2010/wordprocessingGroup" xmlns:wpi="http://schemas.microsoft.com/office/word/2010/wordprocessingInk" xmlns:wne="http://schemas.microsoft.com/office/word/2006/wordml" xmlns:wps="http://schemas.microsoft.com/office/word/2010/wordprocessingShape" mc:Ignorable="w14 w15 w16se w16cid w16 w16cex wp14">
   <w15:person w15:author="Wigfall, Trevonte">
     <w15:presenceInfo w15:providerId="AD" w15:userId="S::AF47837@ad.wellpoint.com::9c24ad19-33db-463f-b9c4-0fd7a1986d3d"/>
-  </w15:person>
-  <w15:person w15:author="Trevonte Wigfall">
-    <w15:presenceInfo w15:providerId="Windows Live" w15:userId="34d0e99d0030786d"/>
   </w15:person>
 </w15:people>
 </file>
 
 <file path=word/styles.xml><?xml version="1.0" encoding="utf-8"?>
-<w:styles xmlns:mc="http://schemas.openxmlformats.org/markup-compatibility/2006" xmlns:r="http://schemas.openxmlformats.org/officeDocument/2006/relationships" xmlns:w="http://schemas.openxmlformats.org/wordprocessingml/2006/main" xmlns:w14="http://schemas.microsoft.com/office/word/2010/wordml" xmlns:w15="http://schemas.microsoft.com/office/word/2012/wordml" xmlns:w16cex="http://schemas.microsoft.com/office/word/2018/wordml/cex" xmlns:w16cid="http://schemas.microsoft.com/office/word/2016/wordml/cid" xmlns:w16="http://schemas.microsoft.com/office/word/2018/wordml" xmlns:w16sdtdh="http://schemas.microsoft.com/office/word/2020/wordml/sdtdatahash" xmlns:w16se="http://schemas.microsoft.com/office/word/2015/wordml/symex" mc:Ignorable="w14 w15 w16se w16cid w16 w16cex w16sdtdh">
+<w:styles xmlns:mc="http://schemas.openxmlformats.org/markup-compatibility/2006" xmlns:r="http://schemas.openxmlformats.org/officeDocument/2006/relationships" xmlns:w="http://schemas.openxmlformats.org/wordprocessingml/2006/main" xmlns:w14="http://schemas.microsoft.com/office/word/2010/wordml" xmlns:w15="http://schemas.microsoft.com/office/word/2012/wordml" xmlns:w16cex="http://schemas.microsoft.com/office/word/2018/wordml/cex" xmlns:w16cid="http://schemas.microsoft.com/office/word/2016/wordml/cid" xmlns:w16="http://schemas.microsoft.com/office/word/2018/wordml" xmlns:w16se="http://schemas.microsoft.com/office/word/2015/wordml/symex" mc:Ignorable="w14 w15 w16se w16cid w16 w16cex">
   <w:docDefaults>
     <w:rPrDefault>
       <w:rPr>
@@ -14124,7 +15146,6 @@
     <w:lsdException w:name="HTML Sample" w:semiHidden="1" w:unhideWhenUsed="1"/>
     <w:lsdException w:name="HTML Typewriter" w:semiHidden="1" w:unhideWhenUsed="1"/>
     <w:lsdException w:name="HTML Variable" w:semiHidden="1" w:unhideWhenUsed="1"/>
-    <w:lsdException w:name="Normal Table" w:semiHidden="1" w:unhideWhenUsed="1"/>
     <w:lsdException w:name="annotation subject" w:semiHidden="1" w:unhideWhenUsed="1"/>
     <w:lsdException w:name="No List" w:semiHidden="1" w:unhideWhenUsed="1"/>
     <w:lsdException w:name="Outline List 1" w:semiHidden="1" w:unhideWhenUsed="1"/>
@@ -14167,11 +15188,8 @@
     <w:lsdException w:name="Table Contemporary" w:semiHidden="1" w:unhideWhenUsed="1"/>
     <w:lsdException w:name="Table Elegant" w:semiHidden="1" w:unhideWhenUsed="1"/>
     <w:lsdException w:name="Table Professional" w:semiHidden="1" w:unhideWhenUsed="1"/>
-    <w:lsdException w:name="Table Subtle 1" w:semiHidden="1" w:unhideWhenUsed="1"/>
     <w:lsdException w:name="Table Subtle 2" w:semiHidden="1" w:unhideWhenUsed="1"/>
     <w:lsdException w:name="Table Web 1" w:semiHidden="1" w:unhideWhenUsed="1"/>
-    <w:lsdException w:name="Table Web 2" w:semiHidden="1" w:unhideWhenUsed="1"/>
-    <w:lsdException w:name="Table Web 3" w:semiHidden="1" w:unhideWhenUsed="1"/>
     <w:lsdException w:name="Balloon Text" w:semiHidden="1" w:unhideWhenUsed="1"/>
     <w:lsdException w:name="Table Grid" w:uiPriority="59"/>
     <w:lsdException w:name="Table Theme" w:semiHidden="1" w:unhideWhenUsed="1"/>
@@ -14653,16 +15671,6 @@
       <w:szCs w:val="24"/>
     </w:rPr>
   </w:style>
-  <w:style w:type="paragraph" w:styleId="Revision">
-    <w:name w:val="Revision"/>
-    <w:hidden/>
-    <w:uiPriority w:val="99"/>
-    <w:semiHidden/>
-    <w:rsid w:val="00493F89"/>
-    <w:rPr>
-      <w:rFonts w:ascii="CG Times" w:hAnsi="CG Times"/>
-    </w:rPr>
-  </w:style>
 </w:styles>
 </file>
 

</xml_diff>